<commit_message>
Se envia presentacion para la sustentacion
</commit_message>
<xml_diff>
--- a/docs/ProviderOptimizer_Documentacion.docx
+++ b/docs/ProviderOptimizer_Documentacion.docx
@@ -14,30 +14,8 @@
         <w:rPr>
           <w:color w:val="auto"/>
         </w:rPr>
-        <w:t xml:space="preserve">Documentación Técnica – </w:t>
-      </w:r>
-      <w:proofErr w:type="spellStart"/>
-      <w:r>
-        <w:rPr>
-          <w:color w:val="auto"/>
-        </w:rPr>
-        <w:t>Provider</w:t>
-      </w:r>
-      <w:proofErr w:type="spellEnd"/>
-      <w:r>
-        <w:rPr>
-          <w:color w:val="auto"/>
-        </w:rPr>
-        <w:t xml:space="preserve"> </w:t>
-      </w:r>
-      <w:proofErr w:type="spellStart"/>
-      <w:r>
-        <w:rPr>
-          <w:color w:val="auto"/>
-        </w:rPr>
-        <w:t>Optimizer</w:t>
-      </w:r>
-      <w:proofErr w:type="spellEnd"/>
+        <w:t>Documentación Técnica – Provider Optimizer</w:t>
+      </w:r>
     </w:p>
     <w:p>
       <w:pPr>
@@ -98,51 +76,14 @@
       <w:pPr>
         <w:jc w:val="both"/>
       </w:pPr>
-      <w:proofErr w:type="spellStart"/>
-      <w:r>
-        <w:t>Provider</w:t>
-      </w:r>
-      <w:proofErr w:type="spellEnd"/>
-      <w:r>
-        <w:t xml:space="preserve"> </w:t>
-      </w:r>
-      <w:proofErr w:type="spellStart"/>
-      <w:r>
-        <w:t>Optimizer</w:t>
-      </w:r>
-      <w:proofErr w:type="spellEnd"/>
-      <w:r>
-        <w:t xml:space="preserve"> es un microservicio diseñado para seleccionar el proveedor óptimo de asistencia según ubicación, tipo de servicio y calificación</w:t>
-      </w:r>
-      <w:r>
-        <w:t xml:space="preserve"> en la que también muestra el seguimiento en tiempo real </w:t>
-      </w:r>
-      <w:proofErr w:type="spellStart"/>
-      <w:r>
-        <w:t>del</w:t>
-      </w:r>
-      <w:proofErr w:type="spellEnd"/>
-      <w:r>
-        <w:t xml:space="preserve"> estado de la solicitud</w:t>
-      </w:r>
-      <w:r>
-        <w:t xml:space="preserve">. Incluye un </w:t>
-      </w:r>
-      <w:proofErr w:type="spellStart"/>
-      <w:r>
-        <w:t>frontend</w:t>
-      </w:r>
-      <w:proofErr w:type="spellEnd"/>
-      <w:r>
-        <w:t xml:space="preserve"> en </w:t>
-      </w:r>
-      <w:proofErr w:type="spellStart"/>
-      <w:r>
-        <w:t>React</w:t>
-      </w:r>
-      <w:proofErr w:type="spellEnd"/>
-      <w:r>
-        <w:t xml:space="preserve"> y una API en .NET 8 conexión a PostgreSQL.</w:t>
+      <w:r>
+        <w:t>Provider Optimizer es un microservicio diseñado para seleccionar el proveedor óptimo de asistencia según ubicación, tipo de servicio y calificación</w:t>
+      </w:r>
+      <w:r>
+        <w:t xml:space="preserve"> en la que también muestra el seguimiento en tiempo real del estado de la solicitud</w:t>
+      </w:r>
+      <w:r>
+        <w:t>. Incluye un frontend en React y una API en .NET 8 conexión a PostgreSQL.</w:t>
       </w:r>
     </w:p>
     <w:p>
@@ -257,19 +198,9 @@
           <w:numId w:val="10"/>
         </w:numPr>
       </w:pPr>
-      <w:proofErr w:type="spellStart"/>
-      <w:r>
-        <w:t>Backend</w:t>
-      </w:r>
-      <w:proofErr w:type="spellEnd"/>
-      <w:r>
-        <w:t xml:space="preserve">: Microservicio .NET 8 </w:t>
-      </w:r>
-      <w:proofErr w:type="spellStart"/>
-      <w:r>
-        <w:t>ProviderOptimizer.API</w:t>
-      </w:r>
-      <w:proofErr w:type="spellEnd"/>
+      <w:r>
+        <w:t>Backend: Microservicio .NET 8 ProviderOptimizer.API</w:t>
+      </w:r>
     </w:p>
     <w:p>
       <w:pPr>
@@ -279,21 +210,8 @@
           <w:numId w:val="10"/>
         </w:numPr>
       </w:pPr>
-      <w:proofErr w:type="spellStart"/>
-      <w:r>
-        <w:t>Frontend</w:t>
-      </w:r>
-      <w:proofErr w:type="spellEnd"/>
-      <w:r>
-        <w:t xml:space="preserve">: </w:t>
-      </w:r>
-      <w:proofErr w:type="spellStart"/>
-      <w:r>
-        <w:t>React</w:t>
-      </w:r>
-      <w:proofErr w:type="spellEnd"/>
-      <w:r>
-        <w:t xml:space="preserve"> + Axios</w:t>
+      <w:r>
+        <w:t>Frontend: React + Axios</w:t>
       </w:r>
     </w:p>
     <w:p>
@@ -317,13 +235,8 @@
         </w:numPr>
       </w:pPr>
       <w:r>
-        <w:t xml:space="preserve">Orquestación: Docker &amp; Docker </w:t>
-      </w:r>
-      <w:proofErr w:type="spellStart"/>
-      <w:r>
-        <w:t>Compose</w:t>
-      </w:r>
-      <w:proofErr w:type="spellEnd"/>
+        <w:t>Orquestación: Docker &amp; Docker Compose</w:t>
+      </w:r>
     </w:p>
     <w:p>
       <w:pPr>
@@ -334,31 +247,7 @@
         </w:numPr>
       </w:pPr>
       <w:r>
-        <w:t xml:space="preserve">Patrón: </w:t>
-      </w:r>
-      <w:proofErr w:type="spellStart"/>
-      <w:r>
-        <w:t>Clean</w:t>
-      </w:r>
-      <w:proofErr w:type="spellEnd"/>
-      <w:r>
-        <w:t xml:space="preserve"> </w:t>
-      </w:r>
-      <w:proofErr w:type="spellStart"/>
-      <w:r>
-        <w:t>Architecture</w:t>
-      </w:r>
-      <w:proofErr w:type="spellEnd"/>
-      <w:r>
-        <w:t xml:space="preserve"> y </w:t>
-      </w:r>
-      <w:proofErr w:type="spellStart"/>
-      <w:r>
-        <w:t>Minimal</w:t>
-      </w:r>
-      <w:proofErr w:type="spellEnd"/>
-      <w:r>
-        <w:t xml:space="preserve"> API.</w:t>
+        <w:t>Patrón: Clean Architecture y Minimal API.</w:t>
       </w:r>
     </w:p>
     <w:p>
@@ -381,10 +270,10 @@
         </w:rPr>
         <w:lastRenderedPageBreak/>
         <w:drawing>
-          <wp:inline distT="0" distB="0" distL="0" distR="0" wp14:anchorId="57C7A0E9" wp14:editId="30400405">
+          <wp:inline distT="0" distB="0" distL="0" distR="0" wp14:anchorId="6E886412" wp14:editId="3412DA75">
             <wp:extent cx="5486400" cy="4433570"/>
             <wp:effectExtent l="0" t="0" r="0" b="5080"/>
-            <wp:docPr id="218862374" name="Imagen 2" descr="Diagrama&#10;&#10;El contenido generado por IA puede ser incorrecto."/>
+            <wp:docPr id="937972103" name="Imagen 1" descr="Diagrama&#10;&#10;El contenido generado por IA puede ser incorrecto."/>
             <wp:cNvGraphicFramePr>
               <a:graphicFrameLocks xmlns:a="http://schemas.openxmlformats.org/drawingml/2006/main" noChangeAspect="1"/>
             </wp:cNvGraphicFramePr>
@@ -392,7 +281,7 @@
               <a:graphicData uri="http://schemas.openxmlformats.org/drawingml/2006/picture">
                 <pic:pic xmlns:pic="http://schemas.openxmlformats.org/drawingml/2006/picture">
                   <pic:nvPicPr>
-                    <pic:cNvPr id="218862374" name="Imagen 2" descr="Diagrama&#10;&#10;El contenido generado por IA puede ser incorrecto."/>
+                    <pic:cNvPr id="937972103" name="Imagen 1" descr="Diagrama&#10;&#10;El contenido generado por IA puede ser incorrecto."/>
                     <pic:cNvPicPr/>
                   </pic:nvPicPr>
                   <pic:blipFill>
@@ -627,21 +516,7 @@
         <w:rPr>
           <w:color w:val="auto"/>
         </w:rPr>
-        <w:t xml:space="preserve">5. </w:t>
-      </w:r>
-      <w:proofErr w:type="spellStart"/>
-      <w:r>
-        <w:rPr>
-          <w:color w:val="auto"/>
-        </w:rPr>
-        <w:t>Stack</w:t>
-      </w:r>
-      <w:proofErr w:type="spellEnd"/>
-      <w:r>
-        <w:rPr>
-          <w:color w:val="auto"/>
-        </w:rPr>
-        <w:t xml:space="preserve"> Tecnológico</w:t>
+        <w:t>5. Stack Tecnológico</w:t>
       </w:r>
     </w:p>
     <w:tbl>
@@ -681,13 +556,8 @@
             <w:tcW w:w="4320" w:type="dxa"/>
           </w:tcPr>
           <w:p>
-            <w:proofErr w:type="spellStart"/>
             <w:r>
-              <w:t>React</w:t>
-            </w:r>
-            <w:proofErr w:type="spellEnd"/>
-            <w:r>
-              <w:t xml:space="preserve"> + Vite</w:t>
+              <w:t>React + Vite</w:t>
             </w:r>
           </w:p>
         </w:tc>
@@ -696,13 +566,8 @@
             <w:tcW w:w="4320" w:type="dxa"/>
           </w:tcPr>
           <w:p>
-            <w:proofErr w:type="spellStart"/>
             <w:r>
-              <w:t>Frontend</w:t>
-            </w:r>
-            <w:proofErr w:type="spellEnd"/>
-            <w:r>
-              <w:t xml:space="preserve"> profesional UI/UX</w:t>
+              <w:t>Frontend profesional UI/UX</w:t>
             </w:r>
           </w:p>
         </w:tc>
@@ -714,15 +579,7 @@
           </w:tcPr>
           <w:p>
             <w:r>
-              <w:t xml:space="preserve">.NET 8 </w:t>
-            </w:r>
-            <w:proofErr w:type="spellStart"/>
-            <w:r>
-              <w:t>Minimal</w:t>
-            </w:r>
-            <w:proofErr w:type="spellEnd"/>
-            <w:r>
-              <w:t xml:space="preserve"> API</w:t>
+              <w:t>.NET 8 Minimal API</w:t>
             </w:r>
           </w:p>
         </w:tc>
@@ -766,13 +623,8 @@
           </w:tcPr>
           <w:p>
             <w:r>
-              <w:t xml:space="preserve">Docker / Docker </w:t>
+              <w:t>Docker / Docker Compose</w:t>
             </w:r>
-            <w:proofErr w:type="spellStart"/>
-            <w:r>
-              <w:t>Compose</w:t>
-            </w:r>
-            <w:proofErr w:type="spellEnd"/>
           </w:p>
         </w:tc>
         <w:tc>
@@ -803,13 +655,8 @@
           </w:tcPr>
           <w:p>
             <w:r>
-              <w:t xml:space="preserve">Consumo REST desde </w:t>
+              <w:t>Consumo REST desde frontend</w:t>
             </w:r>
-            <w:proofErr w:type="spellStart"/>
-            <w:r>
-              <w:t>frontend</w:t>
-            </w:r>
-            <w:proofErr w:type="spellEnd"/>
           </w:p>
         </w:tc>
       </w:tr>
@@ -847,21 +694,7 @@
         <w:rPr>
           <w:color w:val="auto"/>
         </w:rPr>
-        <w:t xml:space="preserve">6. </w:t>
-      </w:r>
-      <w:proofErr w:type="spellStart"/>
-      <w:r>
-        <w:rPr>
-          <w:color w:val="auto"/>
-        </w:rPr>
-        <w:t>Endpoints</w:t>
-      </w:r>
-      <w:proofErr w:type="spellEnd"/>
-      <w:r>
-        <w:rPr>
-          <w:color w:val="auto"/>
-        </w:rPr>
-        <w:t xml:space="preserve"> del Microservicio</w:t>
+        <w:t>6. Endpoints del Microservicio</w:t>
       </w:r>
     </w:p>
     <w:p>
@@ -928,40 +761,11 @@
       </w:r>
       <w:r>
         <w:br/>
-        <w:t xml:space="preserve">2. Ejecutar: </w:t>
-      </w:r>
-      <w:proofErr w:type="spellStart"/>
-      <w:r>
-        <w:t>docker</w:t>
-      </w:r>
-      <w:proofErr w:type="spellEnd"/>
-      <w:r>
-        <w:t xml:space="preserve"> </w:t>
-      </w:r>
-      <w:proofErr w:type="spellStart"/>
-      <w:r>
-        <w:t>compose</w:t>
-      </w:r>
-      <w:proofErr w:type="spellEnd"/>
-      <w:r>
-        <w:t xml:space="preserve"> up --</w:t>
-      </w:r>
-      <w:proofErr w:type="spellStart"/>
-      <w:r>
-        <w:t>build</w:t>
-      </w:r>
-      <w:proofErr w:type="spellEnd"/>
+        <w:t>2. Ejecutar: docker compose up --build</w:t>
+      </w:r>
       <w:r>
         <w:br/>
-        <w:t xml:space="preserve">3. </w:t>
-      </w:r>
-      <w:proofErr w:type="spellStart"/>
-      <w:r>
-        <w:t>Frontend</w:t>
-      </w:r>
-      <w:proofErr w:type="spellEnd"/>
-      <w:r>
-        <w:t xml:space="preserve"> disponible en: http://localhost:3000</w:t>
+        <w:t>3. Frontend disponible en: http://localhost:3000</w:t>
       </w:r>
       <w:r>
         <w:br/>
@@ -973,13 +777,8 @@
       <w:r>
         <w:t xml:space="preserve">5. </w:t>
       </w:r>
-      <w:proofErr w:type="spellStart"/>
-      <w:r>
-        <w:t>dotnet</w:t>
-      </w:r>
-      <w:proofErr w:type="spellEnd"/>
-      <w:r>
-        <w:t xml:space="preserve"> test → ejecuta todas las pruebas.</w:t>
+      <w:r>
+        <w:t>dotnet test → ejecuta todas las pruebas.</w:t>
       </w:r>
     </w:p>
     <w:p>
@@ -998,23 +797,7 @@
     </w:p>
     <w:p>
       <w:r>
-        <w:t xml:space="preserve">- </w:t>
-      </w:r>
-      <w:proofErr w:type="spellStart"/>
-      <w:r>
-        <w:t>Clean</w:t>
-      </w:r>
-      <w:proofErr w:type="spellEnd"/>
-      <w:r>
-        <w:t xml:space="preserve"> </w:t>
-      </w:r>
-      <w:proofErr w:type="spellStart"/>
-      <w:r>
-        <w:t>Architecture</w:t>
-      </w:r>
-      <w:proofErr w:type="spellEnd"/>
-      <w:r>
-        <w:t xml:space="preserve"> (capas</w:t>
+        <w:t>- Clean Architecture (capas</w:t>
       </w:r>
       <w:r>
         <w:t xml:space="preserve">: </w:t>
@@ -1035,13 +818,8 @@
       </w:r>
       <w:r>
         <w:br/>
-        <w:t xml:space="preserve">- Validación y </w:t>
-      </w:r>
-      <w:proofErr w:type="spellStart"/>
-      <w:r>
-        <w:t>DTOs</w:t>
-      </w:r>
-      <w:proofErr w:type="spellEnd"/>
+        <w:t>- Validación y DTOs</w:t>
+      </w:r>
       <w:r>
         <w:br/>
         <w:t>- Logs estructurados</w:t>
@@ -1091,35 +869,7 @@
         <w:rPr>
           <w:color w:val="auto"/>
         </w:rPr>
-        <w:t xml:space="preserve">9. </w:t>
-      </w:r>
-      <w:proofErr w:type="spellStart"/>
-      <w:r>
-        <w:rPr>
-          <w:color w:val="auto"/>
-        </w:rPr>
-        <w:t>Code</w:t>
-      </w:r>
-      <w:proofErr w:type="spellEnd"/>
-      <w:r>
-        <w:rPr>
-          <w:color w:val="auto"/>
-        </w:rPr>
-        <w:t xml:space="preserve"> </w:t>
-      </w:r>
-      <w:proofErr w:type="spellStart"/>
-      <w:r>
-        <w:rPr>
-          <w:color w:val="auto"/>
-        </w:rPr>
-        <w:t>Review</w:t>
-      </w:r>
-      <w:proofErr w:type="spellEnd"/>
-      <w:r>
-        <w:rPr>
-          <w:color w:val="auto"/>
-        </w:rPr>
-        <w:t xml:space="preserve"> – Mejoras aplicadas</w:t>
+        <w:t>9. Code Review – Mejoras aplicadas</w:t>
       </w:r>
     </w:p>
     <w:p>
@@ -1136,64 +886,20 @@
       </w:r>
       <w:r>
         <w:br/>
-        <w:t xml:space="preserve">- Limpieza de </w:t>
-      </w:r>
-      <w:proofErr w:type="spellStart"/>
-      <w:r>
-        <w:t>Program.cs</w:t>
-      </w:r>
-      <w:proofErr w:type="spellEnd"/>
-      <w:r>
-        <w:t xml:space="preserve"> usando </w:t>
-      </w:r>
-      <w:proofErr w:type="spellStart"/>
-      <w:r>
-        <w:t>Minimal</w:t>
-      </w:r>
-      <w:proofErr w:type="spellEnd"/>
-      <w:r>
-        <w:t xml:space="preserve"> API</w:t>
-      </w:r>
-      <w:r>
-        <w:br/>
-      </w:r>
-      <w:r>
-        <w:t xml:space="preserve">ver </w:t>
-      </w:r>
-      <w:r>
-        <w:t>más</w:t>
-      </w:r>
-      <w:r>
-        <w:t xml:space="preserve"> sobre </w:t>
-      </w:r>
-      <w:proofErr w:type="spellStart"/>
-      <w:r>
-        <w:t>code</w:t>
-      </w:r>
-      <w:proofErr w:type="spellEnd"/>
-      <w:r>
-        <w:t xml:space="preserve"> </w:t>
-      </w:r>
-      <w:proofErr w:type="spellStart"/>
-      <w:r>
-        <w:t>Review</w:t>
-      </w:r>
-      <w:proofErr w:type="spellEnd"/>
-      <w:r>
-        <w:t xml:space="preserve"> en </w:t>
+        <w:t>- Limpieza de Program.cs usando Minimal API</w:t>
+      </w:r>
+    </w:p>
+    <w:p>
+      <w:r>
+        <w:t xml:space="preserve">ver más sobre code Review </w:t>
+      </w:r>
+      <w:r>
+        <w:t xml:space="preserve">propuesto </w:t>
+      </w:r>
+      <w:r>
+        <w:t xml:space="preserve">en  </w:t>
       </w:r>
       <w:hyperlink r:id="rId15" w:history="1">
-        <w:r>
-          <w:rPr>
-            <w:rStyle w:val="Hipervnculo"/>
-          </w:rPr>
-          <w:t>code_review.md</w:t>
-        </w:r>
-      </w:hyperlink>
-      <w:r>
-        <w:t xml:space="preserve"> y en </w:t>
-      </w:r>
-      <w:hyperlink r:id="rId16" w:history="1">
         <w:r>
           <w:rPr>
             <w:rStyle w:val="Hipervnculo"/>
@@ -1202,22 +908,1666 @@
         </w:r>
       </w:hyperlink>
     </w:p>
+    <w:p>
+      <w:pPr>
+        <w:pStyle w:val="Ttulo2"/>
+        <w:rPr>
+          <w:color w:val="auto"/>
+        </w:rPr>
+      </w:pPr>
+      <w:r>
+        <w:rPr>
+          <w:color w:val="auto"/>
+        </w:rPr>
+        <w:t xml:space="preserve">9.1 </w:t>
+      </w:r>
+      <w:r>
+        <w:rPr>
+          <w:color w:val="auto"/>
+        </w:rPr>
+        <w:t>Análisis</w:t>
+      </w:r>
+      <w:r>
+        <w:rPr>
+          <w:color w:val="auto"/>
+        </w:rPr>
+        <w:t xml:space="preserve"> del Code Review snippet defectuoso</w:t>
+      </w:r>
+    </w:p>
+    <w:tbl>
+      <w:tblPr>
+        <w:tblW w:w="8120" w:type="dxa"/>
+        <w:tblCellMar>
+          <w:left w:w="70" w:type="dxa"/>
+          <w:right w:w="70" w:type="dxa"/>
+        </w:tblCellMar>
+        <w:tblLook w:val="04A0" w:firstRow="1" w:lastRow="0" w:firstColumn="1" w:lastColumn="0" w:noHBand="0" w:noVBand="1"/>
+      </w:tblPr>
+      <w:tblGrid>
+        <w:gridCol w:w="2200"/>
+        <w:gridCol w:w="5920"/>
+      </w:tblGrid>
+      <w:tr>
+        <w:trPr>
+          <w:trHeight w:val="290"/>
+        </w:trPr>
+        <w:tc>
+          <w:tcPr>
+            <w:tcW w:w="2200" w:type="dxa"/>
+            <w:tcBorders>
+              <w:top w:val="single" w:sz="4" w:space="0" w:color="auto"/>
+              <w:left w:val="single" w:sz="4" w:space="0" w:color="auto"/>
+              <w:bottom w:val="single" w:sz="4" w:space="0" w:color="auto"/>
+              <w:right w:val="single" w:sz="4" w:space="0" w:color="auto"/>
+            </w:tcBorders>
+            <w:vAlign w:val="center"/>
+            <w:hideMark/>
+          </w:tcPr>
+          <w:p>
+            <w:pPr>
+              <w:spacing w:after="0" w:line="240" w:lineRule="auto"/>
+              <w:jc w:val="center"/>
+              <w:rPr>
+                <w:rFonts w:ascii="Aptos Narrow" w:eastAsia="Times New Roman" w:hAnsi="Aptos Narrow" w:cs="Times New Roman"/>
+                <w:b/>
+                <w:bCs/>
+                <w:color w:val="000000"/>
+                <w:lang w:eastAsia="es-CO"/>
+              </w:rPr>
+            </w:pPr>
+            <w:r>
+              <w:rPr>
+                <w:rFonts w:ascii="Aptos Narrow" w:eastAsia="Times New Roman" w:hAnsi="Aptos Narrow" w:cs="Times New Roman"/>
+                <w:b/>
+                <w:bCs/>
+                <w:color w:val="000000"/>
+                <w:lang w:eastAsia="es-CO"/>
+              </w:rPr>
+              <w:t>Problema</w:t>
+            </w:r>
+          </w:p>
+        </w:tc>
+        <w:tc>
+          <w:tcPr>
+            <w:tcW w:w="5920" w:type="dxa"/>
+            <w:tcBorders>
+              <w:top w:val="single" w:sz="4" w:space="0" w:color="auto"/>
+              <w:left w:val="nil"/>
+              <w:bottom w:val="single" w:sz="4" w:space="0" w:color="auto"/>
+              <w:right w:val="single" w:sz="4" w:space="0" w:color="auto"/>
+            </w:tcBorders>
+            <w:vAlign w:val="center"/>
+            <w:hideMark/>
+          </w:tcPr>
+          <w:p>
+            <w:pPr>
+              <w:spacing w:after="0" w:line="240" w:lineRule="auto"/>
+              <w:jc w:val="center"/>
+              <w:rPr>
+                <w:rFonts w:ascii="Aptos Narrow" w:eastAsia="Times New Roman" w:hAnsi="Aptos Narrow" w:cs="Times New Roman"/>
+                <w:b/>
+                <w:bCs/>
+                <w:color w:val="000000"/>
+                <w:lang w:eastAsia="es-CO"/>
+              </w:rPr>
+            </w:pPr>
+            <w:r>
+              <w:rPr>
+                <w:rFonts w:ascii="Aptos Narrow" w:eastAsia="Times New Roman" w:hAnsi="Aptos Narrow" w:cs="Times New Roman"/>
+                <w:b/>
+                <w:bCs/>
+                <w:color w:val="000000"/>
+                <w:lang w:eastAsia="es-CO"/>
+              </w:rPr>
+              <w:t>Explicación</w:t>
+            </w:r>
+          </w:p>
+        </w:tc>
+      </w:tr>
+      <w:tr>
+        <w:trPr>
+          <w:trHeight w:val="580"/>
+        </w:trPr>
+        <w:tc>
+          <w:tcPr>
+            <w:tcW w:w="2200" w:type="dxa"/>
+            <w:tcBorders>
+              <w:top w:val="nil"/>
+              <w:left w:val="single" w:sz="4" w:space="0" w:color="auto"/>
+              <w:bottom w:val="single" w:sz="4" w:space="0" w:color="auto"/>
+              <w:right w:val="single" w:sz="4" w:space="0" w:color="auto"/>
+            </w:tcBorders>
+            <w:vAlign w:val="center"/>
+            <w:hideMark/>
+          </w:tcPr>
+          <w:p>
+            <w:pPr>
+              <w:spacing w:after="0" w:line="240" w:lineRule="auto"/>
+              <w:rPr>
+                <w:rFonts w:ascii="Aptos Narrow" w:eastAsia="Times New Roman" w:hAnsi="Aptos Narrow" w:cs="Times New Roman"/>
+                <w:b/>
+                <w:bCs/>
+                <w:color w:val="000000"/>
+                <w:lang w:eastAsia="es-CO"/>
+              </w:rPr>
+            </w:pPr>
+            <w:r>
+              <w:rPr>
+                <w:rFonts w:ascii="Aptos Narrow" w:eastAsia="Times New Roman" w:hAnsi="Aptos Narrow" w:cs="Times New Roman"/>
+                <w:b/>
+                <w:bCs/>
+                <w:color w:val="000000"/>
+                <w:lang w:eastAsia="es-CO"/>
+              </w:rPr>
+              <w:t>No hay verdadera asincronía</w:t>
+            </w:r>
+          </w:p>
+        </w:tc>
+        <w:tc>
+          <w:tcPr>
+            <w:tcW w:w="5920" w:type="dxa"/>
+            <w:tcBorders>
+              <w:top w:val="nil"/>
+              <w:left w:val="nil"/>
+              <w:bottom w:val="single" w:sz="4" w:space="0" w:color="auto"/>
+              <w:right w:val="single" w:sz="4" w:space="0" w:color="auto"/>
+            </w:tcBorders>
+            <w:vAlign w:val="center"/>
+            <w:hideMark/>
+          </w:tcPr>
+          <w:p>
+            <w:pPr>
+              <w:spacing w:after="0" w:line="240" w:lineRule="auto"/>
+              <w:rPr>
+                <w:rFonts w:ascii="Arial Unicode MS" w:eastAsia="Times New Roman" w:hAnsi="Arial Unicode MS" w:cs="Times New Roman"/>
+                <w:color w:val="000000"/>
+                <w:sz w:val="20"/>
+                <w:szCs w:val="20"/>
+                <w:lang w:eastAsia="es-CO"/>
+              </w:rPr>
+            </w:pPr>
+            <w:r>
+              <w:rPr>
+                <w:rFonts w:ascii="Arial Unicode MS" w:eastAsia="Times New Roman" w:hAnsi="Arial Unicode MS" w:cs="Times New Roman"/>
+                <w:color w:val="000000"/>
+                <w:sz w:val="20"/>
+                <w:szCs w:val="20"/>
+                <w:lang w:eastAsia="es-CO"/>
+              </w:rPr>
+              <w:t>ToList()</w:t>
+            </w:r>
+            <w:r>
+              <w:rPr>
+                <w:rFonts w:ascii="Aptos Narrow" w:eastAsia="Times New Roman" w:hAnsi="Aptos Narrow" w:cs="Times New Roman"/>
+                <w:color w:val="000000"/>
+                <w:lang w:eastAsia="es-CO"/>
+              </w:rPr>
+              <w:t xml:space="preserve"> y </w:t>
+            </w:r>
+            <w:r>
+              <w:rPr>
+                <w:rFonts w:ascii="Arial Unicode MS" w:eastAsia="Times New Roman" w:hAnsi="Arial Unicode MS" w:cs="Times New Roman"/>
+                <w:color w:val="000000"/>
+                <w:sz w:val="20"/>
+                <w:szCs w:val="20"/>
+                <w:lang w:eastAsia="es-CO"/>
+              </w:rPr>
+              <w:t>SaveChanges()</w:t>
+            </w:r>
+            <w:r>
+              <w:rPr>
+                <w:rFonts w:ascii="Aptos Narrow" w:eastAsia="Times New Roman" w:hAnsi="Aptos Narrow" w:cs="Times New Roman"/>
+                <w:color w:val="000000"/>
+                <w:lang w:eastAsia="es-CO"/>
+              </w:rPr>
+              <w:t xml:space="preserve"> son síncronos, pero el método está marcado como </w:t>
+            </w:r>
+            <w:r>
+              <w:rPr>
+                <w:rFonts w:ascii="Arial Unicode MS" w:eastAsia="Times New Roman" w:hAnsi="Arial Unicode MS" w:cs="Times New Roman"/>
+                <w:color w:val="000000"/>
+                <w:sz w:val="20"/>
+                <w:szCs w:val="20"/>
+                <w:lang w:eastAsia="es-CO"/>
+              </w:rPr>
+              <w:t>async</w:t>
+            </w:r>
+            <w:r>
+              <w:rPr>
+                <w:rFonts w:ascii="Aptos Narrow" w:eastAsia="Times New Roman" w:hAnsi="Aptos Narrow" w:cs="Times New Roman"/>
+                <w:color w:val="000000"/>
+                <w:lang w:eastAsia="es-CO"/>
+              </w:rPr>
+              <w:t>.</w:t>
+            </w:r>
+          </w:p>
+        </w:tc>
+      </w:tr>
+      <w:tr>
+        <w:trPr>
+          <w:trHeight w:val="580"/>
+        </w:trPr>
+        <w:tc>
+          <w:tcPr>
+            <w:tcW w:w="2200" w:type="dxa"/>
+            <w:tcBorders>
+              <w:top w:val="nil"/>
+              <w:left w:val="single" w:sz="4" w:space="0" w:color="auto"/>
+              <w:bottom w:val="single" w:sz="4" w:space="0" w:color="auto"/>
+              <w:right w:val="single" w:sz="4" w:space="0" w:color="auto"/>
+            </w:tcBorders>
+            <w:vAlign w:val="center"/>
+            <w:hideMark/>
+          </w:tcPr>
+          <w:p>
+            <w:pPr>
+              <w:spacing w:after="0" w:line="240" w:lineRule="auto"/>
+              <w:rPr>
+                <w:rFonts w:ascii="Aptos Narrow" w:eastAsia="Times New Roman" w:hAnsi="Aptos Narrow" w:cs="Times New Roman"/>
+                <w:b/>
+                <w:bCs/>
+                <w:color w:val="000000"/>
+                <w:lang w:eastAsia="es-CO"/>
+              </w:rPr>
+            </w:pPr>
+            <w:r>
+              <w:rPr>
+                <w:rFonts w:ascii="Aptos Narrow" w:eastAsia="Times New Roman" w:hAnsi="Aptos Narrow" w:cs="Times New Roman"/>
+                <w:b/>
+                <w:bCs/>
+                <w:color w:val="000000"/>
+                <w:lang w:eastAsia="es-CO"/>
+              </w:rPr>
+              <w:t>Error de concurrencia</w:t>
+            </w:r>
+          </w:p>
+        </w:tc>
+        <w:tc>
+          <w:tcPr>
+            <w:tcW w:w="5920" w:type="dxa"/>
+            <w:tcBorders>
+              <w:top w:val="nil"/>
+              <w:left w:val="nil"/>
+              <w:bottom w:val="single" w:sz="4" w:space="0" w:color="auto"/>
+              <w:right w:val="single" w:sz="4" w:space="0" w:color="auto"/>
+            </w:tcBorders>
+            <w:vAlign w:val="center"/>
+            <w:hideMark/>
+          </w:tcPr>
+          <w:p>
+            <w:pPr>
+              <w:spacing w:after="0" w:line="240" w:lineRule="auto"/>
+              <w:rPr>
+                <w:rFonts w:ascii="Arial Unicode MS" w:eastAsia="Times New Roman" w:hAnsi="Arial Unicode MS" w:cs="Times New Roman"/>
+                <w:color w:val="000000"/>
+                <w:sz w:val="20"/>
+                <w:szCs w:val="20"/>
+                <w:lang w:eastAsia="es-CO"/>
+              </w:rPr>
+            </w:pPr>
+            <w:r>
+              <w:rPr>
+                <w:rFonts w:ascii="Arial Unicode MS" w:eastAsia="Times New Roman" w:hAnsi="Arial Unicode MS" w:cs="Times New Roman"/>
+                <w:color w:val="000000"/>
+                <w:sz w:val="20"/>
+                <w:szCs w:val="20"/>
+                <w:lang w:eastAsia="es-CO"/>
+              </w:rPr>
+              <w:t>FirstOrDefault()</w:t>
+            </w:r>
+            <w:r>
+              <w:rPr>
+                <w:rFonts w:ascii="Aptos Narrow" w:eastAsia="Times New Roman" w:hAnsi="Aptos Narrow" w:cs="Times New Roman"/>
+                <w:color w:val="000000"/>
+                <w:lang w:eastAsia="es-CO"/>
+              </w:rPr>
+              <w:t xml:space="preserve"> selecciona un proveedor sin asegurar que no esté ocupado por otro request concurrente.</w:t>
+            </w:r>
+          </w:p>
+        </w:tc>
+      </w:tr>
+      <w:tr>
+        <w:trPr>
+          <w:trHeight w:val="580"/>
+        </w:trPr>
+        <w:tc>
+          <w:tcPr>
+            <w:tcW w:w="2200" w:type="dxa"/>
+            <w:tcBorders>
+              <w:top w:val="nil"/>
+              <w:left w:val="single" w:sz="4" w:space="0" w:color="auto"/>
+              <w:bottom w:val="single" w:sz="4" w:space="0" w:color="auto"/>
+              <w:right w:val="single" w:sz="4" w:space="0" w:color="auto"/>
+            </w:tcBorders>
+            <w:vAlign w:val="center"/>
+            <w:hideMark/>
+          </w:tcPr>
+          <w:p>
+            <w:pPr>
+              <w:spacing w:after="0" w:line="240" w:lineRule="auto"/>
+              <w:rPr>
+                <w:rFonts w:ascii="Aptos Narrow" w:eastAsia="Times New Roman" w:hAnsi="Aptos Narrow" w:cs="Times New Roman"/>
+                <w:b/>
+                <w:bCs/>
+                <w:color w:val="000000"/>
+                <w:lang w:eastAsia="es-CO"/>
+              </w:rPr>
+            </w:pPr>
+            <w:r>
+              <w:rPr>
+                <w:rFonts w:ascii="Aptos Narrow" w:eastAsia="Times New Roman" w:hAnsi="Aptos Narrow" w:cs="Times New Roman"/>
+                <w:b/>
+                <w:bCs/>
+                <w:color w:val="000000"/>
+                <w:lang w:eastAsia="es-CO"/>
+              </w:rPr>
+              <w:t>Lógica incorrecta</w:t>
+            </w:r>
+          </w:p>
+        </w:tc>
+        <w:tc>
+          <w:tcPr>
+            <w:tcW w:w="5920" w:type="dxa"/>
+            <w:tcBorders>
+              <w:top w:val="nil"/>
+              <w:left w:val="nil"/>
+              <w:bottom w:val="single" w:sz="4" w:space="0" w:color="auto"/>
+              <w:right w:val="single" w:sz="4" w:space="0" w:color="auto"/>
+            </w:tcBorders>
+            <w:vAlign w:val="center"/>
+            <w:hideMark/>
+          </w:tcPr>
+          <w:p>
+            <w:pPr>
+              <w:spacing w:after="0" w:line="240" w:lineRule="auto"/>
+              <w:rPr>
+                <w:rFonts w:ascii="Aptos Narrow" w:eastAsia="Times New Roman" w:hAnsi="Aptos Narrow" w:cs="Times New Roman"/>
+                <w:color w:val="000000"/>
+                <w:lang w:eastAsia="es-CO"/>
+              </w:rPr>
+            </w:pPr>
+            <w:r>
+              <w:rPr>
+                <w:rFonts w:ascii="Aptos Narrow" w:eastAsia="Times New Roman" w:hAnsi="Aptos Narrow" w:cs="Times New Roman"/>
+                <w:color w:val="000000"/>
+                <w:lang w:eastAsia="es-CO"/>
+              </w:rPr>
+              <w:t xml:space="preserve">Escoge el </w:t>
+            </w:r>
+            <w:r>
+              <w:rPr>
+                <w:rFonts w:ascii="Aptos Narrow" w:eastAsia="Times New Roman" w:hAnsi="Aptos Narrow" w:cs="Times New Roman"/>
+                <w:i/>
+                <w:iCs/>
+                <w:color w:val="000000"/>
+                <w:lang w:eastAsia="es-CO"/>
+              </w:rPr>
+              <w:t>primer proveedor</w:t>
+            </w:r>
+            <w:r>
+              <w:rPr>
+                <w:rFonts w:ascii="Aptos Narrow" w:eastAsia="Times New Roman" w:hAnsi="Aptos Narrow" w:cs="Times New Roman"/>
+                <w:color w:val="000000"/>
+                <w:lang w:eastAsia="es-CO"/>
+              </w:rPr>
+              <w:t>, sin política, sin disponibilidad, sin prioridad, sin validaciones.</w:t>
+            </w:r>
+          </w:p>
+        </w:tc>
+      </w:tr>
+      <w:tr>
+        <w:trPr>
+          <w:trHeight w:val="290"/>
+        </w:trPr>
+        <w:tc>
+          <w:tcPr>
+            <w:tcW w:w="2200" w:type="dxa"/>
+            <w:tcBorders>
+              <w:top w:val="nil"/>
+              <w:left w:val="single" w:sz="4" w:space="0" w:color="auto"/>
+              <w:bottom w:val="single" w:sz="4" w:space="0" w:color="auto"/>
+              <w:right w:val="single" w:sz="4" w:space="0" w:color="auto"/>
+            </w:tcBorders>
+            <w:vAlign w:val="center"/>
+            <w:hideMark/>
+          </w:tcPr>
+          <w:p>
+            <w:pPr>
+              <w:spacing w:after="0" w:line="240" w:lineRule="auto"/>
+              <w:rPr>
+                <w:rFonts w:ascii="Aptos Narrow" w:eastAsia="Times New Roman" w:hAnsi="Aptos Narrow" w:cs="Times New Roman"/>
+                <w:b/>
+                <w:bCs/>
+                <w:color w:val="000000"/>
+                <w:lang w:eastAsia="es-CO"/>
+              </w:rPr>
+            </w:pPr>
+            <w:r>
+              <w:rPr>
+                <w:rFonts w:ascii="Aptos Narrow" w:eastAsia="Times New Roman" w:hAnsi="Aptos Narrow" w:cs="Times New Roman"/>
+                <w:b/>
+                <w:bCs/>
+                <w:color w:val="000000"/>
+                <w:lang w:eastAsia="es-CO"/>
+              </w:rPr>
+              <w:t>No valida Request</w:t>
+            </w:r>
+          </w:p>
+        </w:tc>
+        <w:tc>
+          <w:tcPr>
+            <w:tcW w:w="5920" w:type="dxa"/>
+            <w:tcBorders>
+              <w:top w:val="nil"/>
+              <w:left w:val="nil"/>
+              <w:bottom w:val="single" w:sz="4" w:space="0" w:color="auto"/>
+              <w:right w:val="single" w:sz="4" w:space="0" w:color="auto"/>
+            </w:tcBorders>
+            <w:vAlign w:val="center"/>
+            <w:hideMark/>
+          </w:tcPr>
+          <w:p>
+            <w:pPr>
+              <w:spacing w:after="0" w:line="240" w:lineRule="auto"/>
+              <w:rPr>
+                <w:rFonts w:ascii="Aptos Narrow" w:eastAsia="Times New Roman" w:hAnsi="Aptos Narrow" w:cs="Times New Roman"/>
+                <w:color w:val="000000"/>
+                <w:lang w:eastAsia="es-CO"/>
+              </w:rPr>
+            </w:pPr>
+            <w:r>
+              <w:rPr>
+                <w:rFonts w:ascii="Aptos Narrow" w:eastAsia="Times New Roman" w:hAnsi="Aptos Narrow" w:cs="Times New Roman"/>
+                <w:color w:val="000000"/>
+                <w:lang w:eastAsia="es-CO"/>
+              </w:rPr>
+              <w:t xml:space="preserve">El </w:t>
+            </w:r>
+            <w:r>
+              <w:rPr>
+                <w:rFonts w:ascii="Arial Unicode MS" w:eastAsia="Times New Roman" w:hAnsi="Arial Unicode MS" w:cs="Times New Roman"/>
+                <w:color w:val="000000"/>
+                <w:sz w:val="20"/>
+                <w:szCs w:val="20"/>
+                <w:lang w:eastAsia="es-CO"/>
+              </w:rPr>
+              <w:t>Request request</w:t>
+            </w:r>
+            <w:r>
+              <w:rPr>
+                <w:rFonts w:ascii="Aptos Narrow" w:eastAsia="Times New Roman" w:hAnsi="Aptos Narrow" w:cs="Times New Roman"/>
+                <w:color w:val="000000"/>
+                <w:lang w:eastAsia="es-CO"/>
+              </w:rPr>
+              <w:t xml:space="preserve"> no se usa y no se valida.</w:t>
+            </w:r>
+          </w:p>
+        </w:tc>
+      </w:tr>
+      <w:tr>
+        <w:trPr>
+          <w:trHeight w:val="580"/>
+        </w:trPr>
+        <w:tc>
+          <w:tcPr>
+            <w:tcW w:w="2200" w:type="dxa"/>
+            <w:tcBorders>
+              <w:top w:val="nil"/>
+              <w:left w:val="single" w:sz="4" w:space="0" w:color="auto"/>
+              <w:bottom w:val="single" w:sz="4" w:space="0" w:color="auto"/>
+              <w:right w:val="single" w:sz="4" w:space="0" w:color="auto"/>
+            </w:tcBorders>
+            <w:vAlign w:val="center"/>
+            <w:hideMark/>
+          </w:tcPr>
+          <w:p>
+            <w:pPr>
+              <w:spacing w:after="0" w:line="240" w:lineRule="auto"/>
+              <w:rPr>
+                <w:rFonts w:ascii="Aptos Narrow" w:eastAsia="Times New Roman" w:hAnsi="Aptos Narrow" w:cs="Times New Roman"/>
+                <w:b/>
+                <w:bCs/>
+                <w:color w:val="000000"/>
+                <w:lang w:eastAsia="es-CO"/>
+              </w:rPr>
+            </w:pPr>
+            <w:r>
+              <w:rPr>
+                <w:rFonts w:ascii="Aptos Narrow" w:eastAsia="Times New Roman" w:hAnsi="Aptos Narrow" w:cs="Times New Roman"/>
+                <w:b/>
+                <w:bCs/>
+                <w:color w:val="000000"/>
+                <w:lang w:eastAsia="es-CO"/>
+              </w:rPr>
+              <w:t>SaveChanges() debe ser async</w:t>
+            </w:r>
+          </w:p>
+        </w:tc>
+        <w:tc>
+          <w:tcPr>
+            <w:tcW w:w="5920" w:type="dxa"/>
+            <w:tcBorders>
+              <w:top w:val="nil"/>
+              <w:left w:val="nil"/>
+              <w:bottom w:val="single" w:sz="4" w:space="0" w:color="auto"/>
+              <w:right w:val="single" w:sz="4" w:space="0" w:color="auto"/>
+            </w:tcBorders>
+            <w:vAlign w:val="center"/>
+            <w:hideMark/>
+          </w:tcPr>
+          <w:p>
+            <w:pPr>
+              <w:spacing w:after="0" w:line="240" w:lineRule="auto"/>
+              <w:rPr>
+                <w:rFonts w:ascii="Arial Unicode MS" w:eastAsia="Times New Roman" w:hAnsi="Arial Unicode MS" w:cs="Times New Roman"/>
+                <w:color w:val="000000"/>
+                <w:sz w:val="20"/>
+                <w:szCs w:val="20"/>
+                <w:lang w:eastAsia="es-CO"/>
+              </w:rPr>
+            </w:pPr>
+            <w:r>
+              <w:rPr>
+                <w:rFonts w:ascii="Arial Unicode MS" w:eastAsia="Times New Roman" w:hAnsi="Arial Unicode MS" w:cs="Times New Roman"/>
+                <w:color w:val="000000"/>
+                <w:sz w:val="20"/>
+                <w:szCs w:val="20"/>
+                <w:lang w:eastAsia="es-CO"/>
+              </w:rPr>
+              <w:t>_db.SaveChangesAsync()</w:t>
+            </w:r>
+            <w:r>
+              <w:rPr>
+                <w:rFonts w:ascii="Aptos Narrow" w:eastAsia="Times New Roman" w:hAnsi="Aptos Narrow" w:cs="Times New Roman"/>
+                <w:color w:val="000000"/>
+                <w:lang w:eastAsia="es-CO"/>
+              </w:rPr>
+              <w:t xml:space="preserve"> para evitar bloqueos.</w:t>
+            </w:r>
+          </w:p>
+        </w:tc>
+      </w:tr>
+      <w:tr>
+        <w:trPr>
+          <w:trHeight w:val="580"/>
+        </w:trPr>
+        <w:tc>
+          <w:tcPr>
+            <w:tcW w:w="2200" w:type="dxa"/>
+            <w:tcBorders>
+              <w:top w:val="nil"/>
+              <w:left w:val="single" w:sz="4" w:space="0" w:color="auto"/>
+              <w:bottom w:val="single" w:sz="4" w:space="0" w:color="auto"/>
+              <w:right w:val="single" w:sz="4" w:space="0" w:color="auto"/>
+            </w:tcBorders>
+            <w:vAlign w:val="center"/>
+            <w:hideMark/>
+          </w:tcPr>
+          <w:p>
+            <w:pPr>
+              <w:spacing w:after="0" w:line="240" w:lineRule="auto"/>
+              <w:rPr>
+                <w:rFonts w:ascii="Aptos Narrow" w:eastAsia="Times New Roman" w:hAnsi="Aptos Narrow" w:cs="Times New Roman"/>
+                <w:b/>
+                <w:bCs/>
+                <w:color w:val="000000"/>
+                <w:lang w:eastAsia="es-CO"/>
+              </w:rPr>
+            </w:pPr>
+            <w:r>
+              <w:rPr>
+                <w:rFonts w:ascii="Aptos Narrow" w:eastAsia="Times New Roman" w:hAnsi="Aptos Narrow" w:cs="Times New Roman"/>
+                <w:b/>
+                <w:bCs/>
+                <w:color w:val="000000"/>
+                <w:lang w:eastAsia="es-CO"/>
+              </w:rPr>
+              <w:t>No maneja errores de EF ni de base de datos</w:t>
+            </w:r>
+          </w:p>
+        </w:tc>
+        <w:tc>
+          <w:tcPr>
+            <w:tcW w:w="5920" w:type="dxa"/>
+            <w:tcBorders>
+              <w:top w:val="nil"/>
+              <w:left w:val="nil"/>
+              <w:bottom w:val="single" w:sz="4" w:space="0" w:color="auto"/>
+              <w:right w:val="single" w:sz="4" w:space="0" w:color="auto"/>
+            </w:tcBorders>
+            <w:vAlign w:val="center"/>
+            <w:hideMark/>
+          </w:tcPr>
+          <w:p>
+            <w:pPr>
+              <w:spacing w:after="0" w:line="240" w:lineRule="auto"/>
+              <w:rPr>
+                <w:rFonts w:ascii="Aptos Narrow" w:eastAsia="Times New Roman" w:hAnsi="Aptos Narrow" w:cs="Times New Roman"/>
+                <w:color w:val="000000"/>
+                <w:lang w:eastAsia="es-CO"/>
+              </w:rPr>
+            </w:pPr>
+            <w:r>
+              <w:rPr>
+                <w:rFonts w:ascii="Aptos Narrow" w:eastAsia="Times New Roman" w:hAnsi="Aptos Narrow" w:cs="Times New Roman"/>
+                <w:color w:val="000000"/>
+                <w:lang w:eastAsia="es-CO"/>
+              </w:rPr>
+              <w:t>No hay try/catch, no hay logging.</w:t>
+            </w:r>
+          </w:p>
+        </w:tc>
+      </w:tr>
+      <w:tr>
+        <w:trPr>
+          <w:trHeight w:val="580"/>
+        </w:trPr>
+        <w:tc>
+          <w:tcPr>
+            <w:tcW w:w="2200" w:type="dxa"/>
+            <w:tcBorders>
+              <w:top w:val="nil"/>
+              <w:left w:val="single" w:sz="4" w:space="0" w:color="auto"/>
+              <w:bottom w:val="single" w:sz="4" w:space="0" w:color="auto"/>
+              <w:right w:val="single" w:sz="4" w:space="0" w:color="auto"/>
+            </w:tcBorders>
+            <w:vAlign w:val="center"/>
+            <w:hideMark/>
+          </w:tcPr>
+          <w:p>
+            <w:pPr>
+              <w:spacing w:after="0" w:line="240" w:lineRule="auto"/>
+              <w:rPr>
+                <w:rFonts w:ascii="Aptos Narrow" w:eastAsia="Times New Roman" w:hAnsi="Aptos Narrow" w:cs="Times New Roman"/>
+                <w:b/>
+                <w:bCs/>
+                <w:color w:val="000000"/>
+                <w:lang w:eastAsia="es-CO"/>
+              </w:rPr>
+            </w:pPr>
+            <w:r>
+              <w:rPr>
+                <w:rFonts w:ascii="Aptos Narrow" w:eastAsia="Times New Roman" w:hAnsi="Aptos Narrow" w:cs="Times New Roman"/>
+                <w:b/>
+                <w:bCs/>
+                <w:color w:val="000000"/>
+                <w:lang w:eastAsia="es-CO"/>
+              </w:rPr>
+              <w:t>No hay transacción</w:t>
+            </w:r>
+          </w:p>
+        </w:tc>
+        <w:tc>
+          <w:tcPr>
+            <w:tcW w:w="5920" w:type="dxa"/>
+            <w:tcBorders>
+              <w:top w:val="nil"/>
+              <w:left w:val="nil"/>
+              <w:bottom w:val="single" w:sz="4" w:space="0" w:color="auto"/>
+              <w:right w:val="single" w:sz="4" w:space="0" w:color="auto"/>
+            </w:tcBorders>
+            <w:vAlign w:val="center"/>
+            <w:hideMark/>
+          </w:tcPr>
+          <w:p>
+            <w:pPr>
+              <w:spacing w:after="0" w:line="240" w:lineRule="auto"/>
+              <w:rPr>
+                <w:rFonts w:ascii="Aptos Narrow" w:eastAsia="Times New Roman" w:hAnsi="Aptos Narrow" w:cs="Times New Roman"/>
+                <w:color w:val="000000"/>
+                <w:lang w:eastAsia="es-CO"/>
+              </w:rPr>
+            </w:pPr>
+            <w:r>
+              <w:rPr>
+                <w:rFonts w:ascii="Aptos Narrow" w:eastAsia="Times New Roman" w:hAnsi="Aptos Narrow" w:cs="Times New Roman"/>
+                <w:color w:val="000000"/>
+                <w:lang w:eastAsia="es-CO"/>
+              </w:rPr>
+              <w:t>Si otro proceso selecciona el mismo proveedor en paralelo → asignación duplicada.</w:t>
+            </w:r>
+          </w:p>
+        </w:tc>
+      </w:tr>
+      <w:tr>
+        <w:trPr>
+          <w:trHeight w:val="580"/>
+        </w:trPr>
+        <w:tc>
+          <w:tcPr>
+            <w:tcW w:w="2200" w:type="dxa"/>
+            <w:tcBorders>
+              <w:top w:val="nil"/>
+              <w:left w:val="single" w:sz="4" w:space="0" w:color="auto"/>
+              <w:bottom w:val="single" w:sz="4" w:space="0" w:color="auto"/>
+              <w:right w:val="single" w:sz="4" w:space="0" w:color="auto"/>
+            </w:tcBorders>
+            <w:vAlign w:val="center"/>
+            <w:hideMark/>
+          </w:tcPr>
+          <w:p>
+            <w:pPr>
+              <w:spacing w:after="0" w:line="240" w:lineRule="auto"/>
+              <w:rPr>
+                <w:rFonts w:ascii="Aptos Narrow" w:eastAsia="Times New Roman" w:hAnsi="Aptos Narrow" w:cs="Times New Roman"/>
+                <w:b/>
+                <w:bCs/>
+                <w:color w:val="000000"/>
+                <w:lang w:eastAsia="es-CO"/>
+              </w:rPr>
+            </w:pPr>
+            <w:r>
+              <w:rPr>
+                <w:rFonts w:ascii="Aptos Narrow" w:eastAsia="Times New Roman" w:hAnsi="Aptos Narrow" w:cs="Times New Roman"/>
+                <w:b/>
+                <w:bCs/>
+                <w:color w:val="000000"/>
+                <w:lang w:eastAsia="es-CO"/>
+              </w:rPr>
+              <w:t>No cumple SOLID</w:t>
+            </w:r>
+          </w:p>
+        </w:tc>
+        <w:tc>
+          <w:tcPr>
+            <w:tcW w:w="5920" w:type="dxa"/>
+            <w:tcBorders>
+              <w:top w:val="nil"/>
+              <w:left w:val="nil"/>
+              <w:bottom w:val="single" w:sz="4" w:space="0" w:color="auto"/>
+              <w:right w:val="single" w:sz="4" w:space="0" w:color="auto"/>
+            </w:tcBorders>
+            <w:vAlign w:val="center"/>
+            <w:hideMark/>
+          </w:tcPr>
+          <w:p>
+            <w:pPr>
+              <w:spacing w:after="0" w:line="240" w:lineRule="auto"/>
+              <w:rPr>
+                <w:rFonts w:ascii="Aptos Narrow" w:eastAsia="Times New Roman" w:hAnsi="Aptos Narrow" w:cs="Times New Roman"/>
+                <w:color w:val="000000"/>
+                <w:lang w:eastAsia="es-CO"/>
+              </w:rPr>
+            </w:pPr>
+            <w:r>
+              <w:rPr>
+                <w:rFonts w:ascii="Aptos Narrow" w:eastAsia="Times New Roman" w:hAnsi="Aptos Narrow" w:cs="Times New Roman"/>
+                <w:color w:val="000000"/>
+                <w:lang w:eastAsia="es-CO"/>
+              </w:rPr>
+              <w:t>El controlador contiene lógica de negocio (no está en un UseCase ni en un servicio).</w:t>
+            </w:r>
+          </w:p>
+        </w:tc>
+      </w:tr>
+      <w:tr>
+        <w:trPr>
+          <w:trHeight w:val="290"/>
+        </w:trPr>
+        <w:tc>
+          <w:tcPr>
+            <w:tcW w:w="2200" w:type="dxa"/>
+            <w:tcBorders>
+              <w:top w:val="nil"/>
+              <w:left w:val="single" w:sz="4" w:space="0" w:color="auto"/>
+              <w:bottom w:val="single" w:sz="4" w:space="0" w:color="auto"/>
+              <w:right w:val="single" w:sz="4" w:space="0" w:color="auto"/>
+            </w:tcBorders>
+            <w:vAlign w:val="center"/>
+            <w:hideMark/>
+          </w:tcPr>
+          <w:p>
+            <w:pPr>
+              <w:spacing w:after="0" w:line="240" w:lineRule="auto"/>
+              <w:rPr>
+                <w:rFonts w:ascii="Aptos Narrow" w:eastAsia="Times New Roman" w:hAnsi="Aptos Narrow" w:cs="Times New Roman"/>
+                <w:b/>
+                <w:bCs/>
+                <w:color w:val="000000"/>
+                <w:lang w:eastAsia="es-CO"/>
+              </w:rPr>
+            </w:pPr>
+            <w:r>
+              <w:rPr>
+                <w:rFonts w:ascii="Aptos Narrow" w:eastAsia="Times New Roman" w:hAnsi="Aptos Narrow" w:cs="Times New Roman"/>
+                <w:b/>
+                <w:bCs/>
+                <w:color w:val="000000"/>
+                <w:lang w:eastAsia="es-CO"/>
+              </w:rPr>
+              <w:t>No usa DTOs</w:t>
+            </w:r>
+          </w:p>
+        </w:tc>
+        <w:tc>
+          <w:tcPr>
+            <w:tcW w:w="5920" w:type="dxa"/>
+            <w:tcBorders>
+              <w:top w:val="nil"/>
+              <w:left w:val="nil"/>
+              <w:bottom w:val="single" w:sz="4" w:space="0" w:color="auto"/>
+              <w:right w:val="single" w:sz="4" w:space="0" w:color="auto"/>
+            </w:tcBorders>
+            <w:vAlign w:val="center"/>
+            <w:hideMark/>
+          </w:tcPr>
+          <w:p>
+            <w:pPr>
+              <w:spacing w:after="0" w:line="240" w:lineRule="auto"/>
+              <w:rPr>
+                <w:rFonts w:ascii="Aptos Narrow" w:eastAsia="Times New Roman" w:hAnsi="Aptos Narrow" w:cs="Times New Roman"/>
+                <w:color w:val="000000"/>
+                <w:lang w:eastAsia="es-CO"/>
+              </w:rPr>
+            </w:pPr>
+            <w:r>
+              <w:rPr>
+                <w:rFonts w:ascii="Aptos Narrow" w:eastAsia="Times New Roman" w:hAnsi="Aptos Narrow" w:cs="Times New Roman"/>
+                <w:color w:val="000000"/>
+                <w:lang w:eastAsia="es-CO"/>
+              </w:rPr>
+              <w:t>Devuelve la entidad completa, exponiendo estructura interna.</w:t>
+            </w:r>
+          </w:p>
+        </w:tc>
+      </w:tr>
+      <w:tr>
+        <w:trPr>
+          <w:trHeight w:val="580"/>
+        </w:trPr>
+        <w:tc>
+          <w:tcPr>
+            <w:tcW w:w="2200" w:type="dxa"/>
+            <w:tcBorders>
+              <w:top w:val="nil"/>
+              <w:left w:val="single" w:sz="4" w:space="0" w:color="auto"/>
+              <w:bottom w:val="single" w:sz="4" w:space="0" w:color="auto"/>
+              <w:right w:val="single" w:sz="4" w:space="0" w:color="auto"/>
+            </w:tcBorders>
+            <w:vAlign w:val="center"/>
+            <w:hideMark/>
+          </w:tcPr>
+          <w:p>
+            <w:pPr>
+              <w:spacing w:after="0" w:line="240" w:lineRule="auto"/>
+              <w:rPr>
+                <w:rFonts w:ascii="Aptos Narrow" w:eastAsia="Times New Roman" w:hAnsi="Aptos Narrow" w:cs="Times New Roman"/>
+                <w:b/>
+                <w:bCs/>
+                <w:color w:val="000000"/>
+                <w:lang w:eastAsia="es-CO"/>
+              </w:rPr>
+            </w:pPr>
+            <w:r>
+              <w:rPr>
+                <w:rFonts w:ascii="Aptos Narrow" w:eastAsia="Times New Roman" w:hAnsi="Aptos Narrow" w:cs="Times New Roman"/>
+                <w:b/>
+                <w:bCs/>
+                <w:color w:val="000000"/>
+                <w:lang w:eastAsia="es-CO"/>
+              </w:rPr>
+              <w:lastRenderedPageBreak/>
+              <w:t>No hay separación de responsabilidades</w:t>
+            </w:r>
+          </w:p>
+        </w:tc>
+        <w:tc>
+          <w:tcPr>
+            <w:tcW w:w="5920" w:type="dxa"/>
+            <w:tcBorders>
+              <w:top w:val="nil"/>
+              <w:left w:val="nil"/>
+              <w:bottom w:val="single" w:sz="4" w:space="0" w:color="auto"/>
+              <w:right w:val="single" w:sz="4" w:space="0" w:color="auto"/>
+            </w:tcBorders>
+            <w:vAlign w:val="center"/>
+            <w:hideMark/>
+          </w:tcPr>
+          <w:p>
+            <w:pPr>
+              <w:spacing w:after="0" w:line="240" w:lineRule="auto"/>
+              <w:rPr>
+                <w:rFonts w:ascii="Aptos Narrow" w:eastAsia="Times New Roman" w:hAnsi="Aptos Narrow" w:cs="Times New Roman"/>
+                <w:color w:val="000000"/>
+                <w:lang w:eastAsia="es-CO"/>
+              </w:rPr>
+            </w:pPr>
+            <w:r>
+              <w:rPr>
+                <w:rFonts w:ascii="Aptos Narrow" w:eastAsia="Times New Roman" w:hAnsi="Aptos Narrow" w:cs="Times New Roman"/>
+                <w:color w:val="000000"/>
+                <w:lang w:eastAsia="es-CO"/>
+              </w:rPr>
+              <w:t>Controller = Service = Repository = Domain mezclados.</w:t>
+            </w:r>
+          </w:p>
+        </w:tc>
+      </w:tr>
+    </w:tbl>
     <w:p/>
     <w:p>
-      <w:pPr>
-        <w:pStyle w:val="Ttulo2"/>
-        <w:rPr>
-          <w:color w:val="auto"/>
-        </w:rPr>
-      </w:pPr>
-      <w:r>
-        <w:rPr>
-          <w:color w:val="auto"/>
-        </w:rPr>
-        <w:t xml:space="preserve">10. Modelo de datos </w:t>
+      <w:r>
+        <w:rPr>
+          <w:b/>
+          <w:bCs/>
+          <w:lang w:val="es-MX"/>
+        </w:rPr>
+        <w:t xml:space="preserve">Recomendaciones: </w:t>
+      </w:r>
+    </w:p>
+    <w:tbl>
+      <w:tblPr>
+        <w:tblW w:w="7900" w:type="dxa"/>
+        <w:tblCellMar>
+          <w:left w:w="70" w:type="dxa"/>
+          <w:right w:w="70" w:type="dxa"/>
+        </w:tblCellMar>
+        <w:tblLook w:val="04A0" w:firstRow="1" w:lastRow="0" w:firstColumn="1" w:lastColumn="0" w:noHBand="0" w:noVBand="1"/>
+      </w:tblPr>
+      <w:tblGrid>
+        <w:gridCol w:w="4860"/>
+        <w:gridCol w:w="3040"/>
+      </w:tblGrid>
+      <w:tr>
+        <w:trPr>
+          <w:trHeight w:val="310"/>
+        </w:trPr>
+        <w:tc>
+          <w:tcPr>
+            <w:tcW w:w="4860" w:type="dxa"/>
+            <w:tcBorders>
+              <w:top w:val="single" w:sz="4" w:space="0" w:color="auto"/>
+              <w:left w:val="single" w:sz="4" w:space="0" w:color="auto"/>
+              <w:bottom w:val="single" w:sz="4" w:space="0" w:color="auto"/>
+              <w:right w:val="single" w:sz="4" w:space="0" w:color="auto"/>
+            </w:tcBorders>
+            <w:vAlign w:val="center"/>
+            <w:hideMark/>
+          </w:tcPr>
+          <w:p>
+            <w:pPr>
+              <w:spacing w:after="0" w:line="240" w:lineRule="auto"/>
+              <w:jc w:val="center"/>
+              <w:rPr>
+                <w:rFonts w:ascii="Aptos Narrow" w:eastAsia="Times New Roman" w:hAnsi="Aptos Narrow" w:cs="Times New Roman"/>
+                <w:b/>
+                <w:bCs/>
+                <w:color w:val="000000"/>
+                <w:lang w:eastAsia="es-CO"/>
+              </w:rPr>
+            </w:pPr>
+            <w:r>
+              <w:rPr>
+                <w:rFonts w:ascii="Aptos Narrow" w:eastAsia="Times New Roman" w:hAnsi="Aptos Narrow" w:cs="Times New Roman"/>
+                <w:b/>
+                <w:bCs/>
+                <w:color w:val="000000"/>
+                <w:lang w:eastAsia="es-CO"/>
+              </w:rPr>
+              <w:t>Buenas prácticas implementadas</w:t>
+            </w:r>
+          </w:p>
+        </w:tc>
+        <w:tc>
+          <w:tcPr>
+            <w:tcW w:w="3040" w:type="dxa"/>
+            <w:tcBorders>
+              <w:top w:val="single" w:sz="4" w:space="0" w:color="auto"/>
+              <w:left w:val="nil"/>
+              <w:bottom w:val="single" w:sz="4" w:space="0" w:color="auto"/>
+              <w:right w:val="single" w:sz="4" w:space="0" w:color="auto"/>
+            </w:tcBorders>
+            <w:vAlign w:val="center"/>
+            <w:hideMark/>
+          </w:tcPr>
+          <w:p>
+            <w:pPr>
+              <w:spacing w:after="0" w:line="240" w:lineRule="auto"/>
+              <w:jc w:val="center"/>
+              <w:rPr>
+                <w:rFonts w:ascii="Aptos Narrow" w:eastAsia="Times New Roman" w:hAnsi="Aptos Narrow" w:cs="Times New Roman"/>
+                <w:b/>
+                <w:bCs/>
+                <w:color w:val="000000"/>
+                <w:lang w:eastAsia="es-CO"/>
+              </w:rPr>
+            </w:pPr>
+            <w:r>
+              <w:rPr>
+                <w:rFonts w:ascii="Aptos Narrow" w:eastAsia="Times New Roman" w:hAnsi="Aptos Narrow" w:cs="Times New Roman"/>
+                <w:b/>
+                <w:bCs/>
+                <w:color w:val="000000"/>
+                <w:lang w:eastAsia="es-CO"/>
+              </w:rPr>
+              <w:t>Beneficio</w:t>
+            </w:r>
+          </w:p>
+        </w:tc>
+      </w:tr>
+      <w:tr>
+        <w:trPr>
+          <w:trHeight w:val="310"/>
+        </w:trPr>
+        <w:tc>
+          <w:tcPr>
+            <w:tcW w:w="4860" w:type="dxa"/>
+            <w:tcBorders>
+              <w:top w:val="nil"/>
+              <w:left w:val="single" w:sz="4" w:space="0" w:color="auto"/>
+              <w:bottom w:val="single" w:sz="4" w:space="0" w:color="auto"/>
+              <w:right w:val="single" w:sz="4" w:space="0" w:color="auto"/>
+            </w:tcBorders>
+            <w:vAlign w:val="center"/>
+            <w:hideMark/>
+          </w:tcPr>
+          <w:p>
+            <w:pPr>
+              <w:spacing w:after="0" w:line="240" w:lineRule="auto"/>
+              <w:rPr>
+                <w:rFonts w:ascii="Aptos Narrow" w:eastAsia="Times New Roman" w:hAnsi="Aptos Narrow" w:cs="Times New Roman"/>
+                <w:color w:val="000000"/>
+                <w:lang w:eastAsia="es-CO"/>
+              </w:rPr>
+            </w:pPr>
+            <w:r>
+              <w:rPr>
+                <w:rFonts w:ascii="Aptos Narrow" w:eastAsia="Times New Roman" w:hAnsi="Aptos Narrow" w:cs="Times New Roman"/>
+                <w:color w:val="000000"/>
+                <w:lang w:eastAsia="es-CO"/>
+              </w:rPr>
+              <w:t>Asincronía real (</w:t>
+            </w:r>
+            <w:r>
+              <w:rPr>
+                <w:rFonts w:ascii="Arial Unicode MS" w:eastAsia="Times New Roman" w:hAnsi="Arial Unicode MS" w:cs="Times New Roman"/>
+                <w:color w:val="000000"/>
+                <w:sz w:val="20"/>
+                <w:szCs w:val="20"/>
+                <w:lang w:eastAsia="es-CO"/>
+              </w:rPr>
+              <w:t>ToListAsync</w:t>
+            </w:r>
+            <w:r>
+              <w:rPr>
+                <w:rFonts w:ascii="Aptos Narrow" w:eastAsia="Times New Roman" w:hAnsi="Aptos Narrow" w:cs="Times New Roman"/>
+                <w:color w:val="000000"/>
+                <w:lang w:eastAsia="es-CO"/>
+              </w:rPr>
+              <w:t xml:space="preserve">, </w:t>
+            </w:r>
+            <w:r>
+              <w:rPr>
+                <w:rFonts w:ascii="Arial Unicode MS" w:eastAsia="Times New Roman" w:hAnsi="Arial Unicode MS" w:cs="Times New Roman"/>
+                <w:color w:val="000000"/>
+                <w:sz w:val="20"/>
+                <w:szCs w:val="20"/>
+                <w:lang w:eastAsia="es-CO"/>
+              </w:rPr>
+              <w:t>SaveChangesAsync</w:t>
+            </w:r>
+            <w:r>
+              <w:rPr>
+                <w:rFonts w:ascii="Aptos Narrow" w:eastAsia="Times New Roman" w:hAnsi="Aptos Narrow" w:cs="Times New Roman"/>
+                <w:color w:val="000000"/>
+                <w:lang w:eastAsia="es-CO"/>
+              </w:rPr>
+              <w:t>)</w:t>
+            </w:r>
+          </w:p>
+        </w:tc>
+        <w:tc>
+          <w:tcPr>
+            <w:tcW w:w="3040" w:type="dxa"/>
+            <w:tcBorders>
+              <w:top w:val="nil"/>
+              <w:left w:val="nil"/>
+              <w:bottom w:val="single" w:sz="4" w:space="0" w:color="auto"/>
+              <w:right w:val="single" w:sz="4" w:space="0" w:color="auto"/>
+            </w:tcBorders>
+            <w:vAlign w:val="center"/>
+            <w:hideMark/>
+          </w:tcPr>
+          <w:p>
+            <w:pPr>
+              <w:spacing w:after="0" w:line="240" w:lineRule="auto"/>
+              <w:rPr>
+                <w:rFonts w:ascii="Aptos Narrow" w:eastAsia="Times New Roman" w:hAnsi="Aptos Narrow" w:cs="Times New Roman"/>
+                <w:color w:val="000000"/>
+                <w:lang w:eastAsia="es-CO"/>
+              </w:rPr>
+            </w:pPr>
+            <w:r>
+              <w:rPr>
+                <w:rFonts w:ascii="Aptos Narrow" w:eastAsia="Times New Roman" w:hAnsi="Aptos Narrow" w:cs="Times New Roman"/>
+                <w:color w:val="000000"/>
+                <w:lang w:eastAsia="es-CO"/>
+              </w:rPr>
+              <w:t>Reduce bloqueos</w:t>
+            </w:r>
+          </w:p>
+        </w:tc>
+      </w:tr>
+      <w:tr>
+        <w:trPr>
+          <w:trHeight w:val="310"/>
+        </w:trPr>
+        <w:tc>
+          <w:tcPr>
+            <w:tcW w:w="4860" w:type="dxa"/>
+            <w:tcBorders>
+              <w:top w:val="nil"/>
+              <w:left w:val="single" w:sz="4" w:space="0" w:color="auto"/>
+              <w:bottom w:val="single" w:sz="4" w:space="0" w:color="auto"/>
+              <w:right w:val="single" w:sz="4" w:space="0" w:color="auto"/>
+            </w:tcBorders>
+            <w:vAlign w:val="center"/>
+            <w:hideMark/>
+          </w:tcPr>
+          <w:p>
+            <w:pPr>
+              <w:spacing w:after="0" w:line="240" w:lineRule="auto"/>
+              <w:rPr>
+                <w:rFonts w:ascii="Aptos Narrow" w:eastAsia="Times New Roman" w:hAnsi="Aptos Narrow" w:cs="Times New Roman"/>
+                <w:color w:val="000000"/>
+                <w:lang w:eastAsia="es-CO"/>
+              </w:rPr>
+            </w:pPr>
+            <w:r>
+              <w:rPr>
+                <w:rFonts w:ascii="Aptos Narrow" w:eastAsia="Times New Roman" w:hAnsi="Aptos Narrow" w:cs="Times New Roman"/>
+                <w:color w:val="000000"/>
+                <w:lang w:eastAsia="es-CO"/>
+              </w:rPr>
+              <w:t>Transacción implícita UnitOfWork</w:t>
+            </w:r>
+          </w:p>
+        </w:tc>
+        <w:tc>
+          <w:tcPr>
+            <w:tcW w:w="3040" w:type="dxa"/>
+            <w:tcBorders>
+              <w:top w:val="nil"/>
+              <w:left w:val="nil"/>
+              <w:bottom w:val="single" w:sz="4" w:space="0" w:color="auto"/>
+              <w:right w:val="single" w:sz="4" w:space="0" w:color="auto"/>
+            </w:tcBorders>
+            <w:vAlign w:val="center"/>
+            <w:hideMark/>
+          </w:tcPr>
+          <w:p>
+            <w:pPr>
+              <w:spacing w:after="0" w:line="240" w:lineRule="auto"/>
+              <w:rPr>
+                <w:rFonts w:ascii="Aptos Narrow" w:eastAsia="Times New Roman" w:hAnsi="Aptos Narrow" w:cs="Times New Roman"/>
+                <w:color w:val="000000"/>
+                <w:lang w:eastAsia="es-CO"/>
+              </w:rPr>
+            </w:pPr>
+            <w:r>
+              <w:rPr>
+                <w:rFonts w:ascii="Aptos Narrow" w:eastAsia="Times New Roman" w:hAnsi="Aptos Narrow" w:cs="Times New Roman"/>
+                <w:color w:val="000000"/>
+                <w:lang w:eastAsia="es-CO"/>
+              </w:rPr>
+              <w:t>Consistencia</w:t>
+            </w:r>
+          </w:p>
+        </w:tc>
+      </w:tr>
+      <w:tr>
+        <w:trPr>
+          <w:trHeight w:val="310"/>
+        </w:trPr>
+        <w:tc>
+          <w:tcPr>
+            <w:tcW w:w="4860" w:type="dxa"/>
+            <w:tcBorders>
+              <w:top w:val="nil"/>
+              <w:left w:val="single" w:sz="4" w:space="0" w:color="auto"/>
+              <w:bottom w:val="single" w:sz="4" w:space="0" w:color="auto"/>
+              <w:right w:val="single" w:sz="4" w:space="0" w:color="auto"/>
+            </w:tcBorders>
+            <w:vAlign w:val="center"/>
+            <w:hideMark/>
+          </w:tcPr>
+          <w:p>
+            <w:pPr>
+              <w:spacing w:after="0" w:line="240" w:lineRule="auto"/>
+              <w:rPr>
+                <w:rFonts w:ascii="Aptos Narrow" w:eastAsia="Times New Roman" w:hAnsi="Aptos Narrow" w:cs="Times New Roman"/>
+                <w:color w:val="000000"/>
+                <w:lang w:eastAsia="es-CO"/>
+              </w:rPr>
+            </w:pPr>
+            <w:r>
+              <w:rPr>
+                <w:rFonts w:ascii="Aptos Narrow" w:eastAsia="Times New Roman" w:hAnsi="Aptos Narrow" w:cs="Times New Roman"/>
+                <w:color w:val="000000"/>
+                <w:lang w:eastAsia="es-CO"/>
+              </w:rPr>
+              <w:t>Política de selección</w:t>
+            </w:r>
+          </w:p>
+        </w:tc>
+        <w:tc>
+          <w:tcPr>
+            <w:tcW w:w="3040" w:type="dxa"/>
+            <w:tcBorders>
+              <w:top w:val="nil"/>
+              <w:left w:val="nil"/>
+              <w:bottom w:val="single" w:sz="4" w:space="0" w:color="auto"/>
+              <w:right w:val="single" w:sz="4" w:space="0" w:color="auto"/>
+            </w:tcBorders>
+            <w:vAlign w:val="center"/>
+            <w:hideMark/>
+          </w:tcPr>
+          <w:p>
+            <w:pPr>
+              <w:spacing w:after="0" w:line="240" w:lineRule="auto"/>
+              <w:rPr>
+                <w:rFonts w:ascii="Aptos Narrow" w:eastAsia="Times New Roman" w:hAnsi="Aptos Narrow" w:cs="Times New Roman"/>
+                <w:color w:val="000000"/>
+                <w:lang w:eastAsia="es-CO"/>
+              </w:rPr>
+            </w:pPr>
+            <w:r>
+              <w:rPr>
+                <w:rFonts w:ascii="Aptos Narrow" w:eastAsia="Times New Roman" w:hAnsi="Aptos Narrow" w:cs="Times New Roman"/>
+                <w:color w:val="000000"/>
+                <w:lang w:eastAsia="es-CO"/>
+              </w:rPr>
+              <w:t>Control de reglas del negocio</w:t>
+            </w:r>
+          </w:p>
+        </w:tc>
+      </w:tr>
+      <w:tr>
+        <w:trPr>
+          <w:trHeight w:val="310"/>
+        </w:trPr>
+        <w:tc>
+          <w:tcPr>
+            <w:tcW w:w="4860" w:type="dxa"/>
+            <w:tcBorders>
+              <w:top w:val="nil"/>
+              <w:left w:val="single" w:sz="4" w:space="0" w:color="auto"/>
+              <w:bottom w:val="single" w:sz="4" w:space="0" w:color="auto"/>
+              <w:right w:val="single" w:sz="4" w:space="0" w:color="auto"/>
+            </w:tcBorders>
+            <w:vAlign w:val="center"/>
+            <w:hideMark/>
+          </w:tcPr>
+          <w:p>
+            <w:pPr>
+              <w:spacing w:after="0" w:line="240" w:lineRule="auto"/>
+              <w:rPr>
+                <w:rFonts w:ascii="Aptos Narrow" w:eastAsia="Times New Roman" w:hAnsi="Aptos Narrow" w:cs="Times New Roman"/>
+                <w:color w:val="000000"/>
+                <w:lang w:eastAsia="es-CO"/>
+              </w:rPr>
+            </w:pPr>
+            <w:r>
+              <w:rPr>
+                <w:rFonts w:ascii="Aptos Narrow" w:eastAsia="Times New Roman" w:hAnsi="Aptos Narrow" w:cs="Times New Roman"/>
+                <w:color w:val="000000"/>
+                <w:lang w:eastAsia="es-CO"/>
+              </w:rPr>
+              <w:t>DTOs → no exponer entidades</w:t>
+            </w:r>
+          </w:p>
+        </w:tc>
+        <w:tc>
+          <w:tcPr>
+            <w:tcW w:w="3040" w:type="dxa"/>
+            <w:tcBorders>
+              <w:top w:val="nil"/>
+              <w:left w:val="nil"/>
+              <w:bottom w:val="single" w:sz="4" w:space="0" w:color="auto"/>
+              <w:right w:val="single" w:sz="4" w:space="0" w:color="auto"/>
+            </w:tcBorders>
+            <w:vAlign w:val="center"/>
+            <w:hideMark/>
+          </w:tcPr>
+          <w:p>
+            <w:pPr>
+              <w:spacing w:after="0" w:line="240" w:lineRule="auto"/>
+              <w:rPr>
+                <w:rFonts w:ascii="Aptos Narrow" w:eastAsia="Times New Roman" w:hAnsi="Aptos Narrow" w:cs="Times New Roman"/>
+                <w:color w:val="000000"/>
+                <w:lang w:eastAsia="es-CO"/>
+              </w:rPr>
+            </w:pPr>
+            <w:r>
+              <w:rPr>
+                <w:rFonts w:ascii="Aptos Narrow" w:eastAsia="Times New Roman" w:hAnsi="Aptos Narrow" w:cs="Times New Roman"/>
+                <w:color w:val="000000"/>
+                <w:lang w:eastAsia="es-CO"/>
+              </w:rPr>
+              <w:t>Seguridad y desac acoplamiento</w:t>
+            </w:r>
+          </w:p>
+        </w:tc>
+      </w:tr>
+      <w:tr>
+        <w:trPr>
+          <w:trHeight w:val="310"/>
+        </w:trPr>
+        <w:tc>
+          <w:tcPr>
+            <w:tcW w:w="4860" w:type="dxa"/>
+            <w:tcBorders>
+              <w:top w:val="nil"/>
+              <w:left w:val="single" w:sz="4" w:space="0" w:color="auto"/>
+              <w:bottom w:val="single" w:sz="4" w:space="0" w:color="auto"/>
+              <w:right w:val="single" w:sz="4" w:space="0" w:color="auto"/>
+            </w:tcBorders>
+            <w:vAlign w:val="center"/>
+            <w:hideMark/>
+          </w:tcPr>
+          <w:p>
+            <w:pPr>
+              <w:spacing w:after="0" w:line="240" w:lineRule="auto"/>
+              <w:rPr>
+                <w:rFonts w:ascii="Aptos Narrow" w:eastAsia="Times New Roman" w:hAnsi="Aptos Narrow" w:cs="Times New Roman"/>
+                <w:color w:val="000000"/>
+                <w:lang w:eastAsia="es-CO"/>
+              </w:rPr>
+            </w:pPr>
+            <w:r>
+              <w:rPr>
+                <w:rFonts w:ascii="Aptos Narrow" w:eastAsia="Times New Roman" w:hAnsi="Aptos Narrow" w:cs="Times New Roman"/>
+                <w:color w:val="000000"/>
+                <w:lang w:eastAsia="es-CO"/>
+              </w:rPr>
+              <w:t>Use Case separado</w:t>
+            </w:r>
+          </w:p>
+        </w:tc>
+        <w:tc>
+          <w:tcPr>
+            <w:tcW w:w="3040" w:type="dxa"/>
+            <w:tcBorders>
+              <w:top w:val="nil"/>
+              <w:left w:val="nil"/>
+              <w:bottom w:val="single" w:sz="4" w:space="0" w:color="auto"/>
+              <w:right w:val="single" w:sz="4" w:space="0" w:color="auto"/>
+            </w:tcBorders>
+            <w:vAlign w:val="center"/>
+            <w:hideMark/>
+          </w:tcPr>
+          <w:p>
+            <w:pPr>
+              <w:spacing w:after="0" w:line="240" w:lineRule="auto"/>
+              <w:rPr>
+                <w:rFonts w:ascii="Aptos Narrow" w:eastAsia="Times New Roman" w:hAnsi="Aptos Narrow" w:cs="Times New Roman"/>
+                <w:color w:val="000000"/>
+                <w:lang w:eastAsia="es-CO"/>
+              </w:rPr>
+            </w:pPr>
+            <w:r>
+              <w:rPr>
+                <w:rFonts w:ascii="Aptos Narrow" w:eastAsia="Times New Roman" w:hAnsi="Aptos Narrow" w:cs="Times New Roman"/>
+                <w:color w:val="000000"/>
+                <w:lang w:eastAsia="es-CO"/>
+              </w:rPr>
+              <w:t>Cumple SRP y Clean Architecture</w:t>
+            </w:r>
+          </w:p>
+        </w:tc>
+      </w:tr>
+      <w:tr>
+        <w:trPr>
+          <w:trHeight w:val="310"/>
+        </w:trPr>
+        <w:tc>
+          <w:tcPr>
+            <w:tcW w:w="4860" w:type="dxa"/>
+            <w:tcBorders>
+              <w:top w:val="nil"/>
+              <w:left w:val="single" w:sz="4" w:space="0" w:color="auto"/>
+              <w:bottom w:val="single" w:sz="4" w:space="0" w:color="auto"/>
+              <w:right w:val="single" w:sz="4" w:space="0" w:color="auto"/>
+            </w:tcBorders>
+            <w:vAlign w:val="center"/>
+            <w:hideMark/>
+          </w:tcPr>
+          <w:p>
+            <w:pPr>
+              <w:spacing w:after="0" w:line="240" w:lineRule="auto"/>
+              <w:rPr>
+                <w:rFonts w:ascii="Aptos Narrow" w:eastAsia="Times New Roman" w:hAnsi="Aptos Narrow" w:cs="Times New Roman"/>
+                <w:color w:val="000000"/>
+                <w:lang w:eastAsia="es-CO"/>
+              </w:rPr>
+            </w:pPr>
+            <w:r>
+              <w:rPr>
+                <w:rFonts w:ascii="Aptos Narrow" w:eastAsia="Times New Roman" w:hAnsi="Aptos Narrow" w:cs="Times New Roman"/>
+                <w:color w:val="000000"/>
+                <w:lang w:eastAsia="es-CO"/>
+              </w:rPr>
+              <w:t>Repository pattern</w:t>
+            </w:r>
+          </w:p>
+        </w:tc>
+        <w:tc>
+          <w:tcPr>
+            <w:tcW w:w="3040" w:type="dxa"/>
+            <w:tcBorders>
+              <w:top w:val="nil"/>
+              <w:left w:val="nil"/>
+              <w:bottom w:val="single" w:sz="4" w:space="0" w:color="auto"/>
+              <w:right w:val="single" w:sz="4" w:space="0" w:color="auto"/>
+            </w:tcBorders>
+            <w:vAlign w:val="center"/>
+            <w:hideMark/>
+          </w:tcPr>
+          <w:p>
+            <w:pPr>
+              <w:spacing w:after="0" w:line="240" w:lineRule="auto"/>
+              <w:rPr>
+                <w:rFonts w:ascii="Aptos Narrow" w:eastAsia="Times New Roman" w:hAnsi="Aptos Narrow" w:cs="Times New Roman"/>
+                <w:color w:val="000000"/>
+                <w:lang w:eastAsia="es-CO"/>
+              </w:rPr>
+            </w:pPr>
+            <w:r>
+              <w:rPr>
+                <w:rFonts w:ascii="Aptos Narrow" w:eastAsia="Times New Roman" w:hAnsi="Aptos Narrow" w:cs="Times New Roman"/>
+                <w:color w:val="000000"/>
+                <w:lang w:eastAsia="es-CO"/>
+              </w:rPr>
+              <w:t>Cumple DIP</w:t>
+            </w:r>
+          </w:p>
+        </w:tc>
+      </w:tr>
+      <w:tr>
+        <w:trPr>
+          <w:trHeight w:val="310"/>
+        </w:trPr>
+        <w:tc>
+          <w:tcPr>
+            <w:tcW w:w="4860" w:type="dxa"/>
+            <w:tcBorders>
+              <w:top w:val="nil"/>
+              <w:left w:val="single" w:sz="4" w:space="0" w:color="auto"/>
+              <w:bottom w:val="single" w:sz="4" w:space="0" w:color="auto"/>
+              <w:right w:val="single" w:sz="4" w:space="0" w:color="auto"/>
+            </w:tcBorders>
+            <w:vAlign w:val="center"/>
+            <w:hideMark/>
+          </w:tcPr>
+          <w:p>
+            <w:pPr>
+              <w:spacing w:after="0" w:line="240" w:lineRule="auto"/>
+              <w:rPr>
+                <w:rFonts w:ascii="Aptos Narrow" w:eastAsia="Times New Roman" w:hAnsi="Aptos Narrow" w:cs="Times New Roman"/>
+                <w:color w:val="000000"/>
+                <w:lang w:eastAsia="es-CO"/>
+              </w:rPr>
+            </w:pPr>
+            <w:r>
+              <w:rPr>
+                <w:rFonts w:ascii="Aptos Narrow" w:eastAsia="Times New Roman" w:hAnsi="Aptos Narrow" w:cs="Times New Roman"/>
+                <w:color w:val="000000"/>
+                <w:lang w:eastAsia="es-CO"/>
+              </w:rPr>
+              <w:t>Validación temprana</w:t>
+            </w:r>
+          </w:p>
+        </w:tc>
+        <w:tc>
+          <w:tcPr>
+            <w:tcW w:w="3040" w:type="dxa"/>
+            <w:tcBorders>
+              <w:top w:val="nil"/>
+              <w:left w:val="nil"/>
+              <w:bottom w:val="single" w:sz="4" w:space="0" w:color="auto"/>
+              <w:right w:val="single" w:sz="4" w:space="0" w:color="auto"/>
+            </w:tcBorders>
+            <w:vAlign w:val="center"/>
+            <w:hideMark/>
+          </w:tcPr>
+          <w:p>
+            <w:pPr>
+              <w:spacing w:after="0" w:line="240" w:lineRule="auto"/>
+              <w:rPr>
+                <w:rFonts w:ascii="Aptos Narrow" w:eastAsia="Times New Roman" w:hAnsi="Aptos Narrow" w:cs="Times New Roman"/>
+                <w:color w:val="000000"/>
+                <w:lang w:eastAsia="es-CO"/>
+              </w:rPr>
+            </w:pPr>
+            <w:r>
+              <w:rPr>
+                <w:rFonts w:ascii="Aptos Narrow" w:eastAsia="Times New Roman" w:hAnsi="Aptos Narrow" w:cs="Times New Roman"/>
+                <w:color w:val="000000"/>
+                <w:lang w:eastAsia="es-CO"/>
+              </w:rPr>
+              <w:t>Reduce errores</w:t>
+            </w:r>
+          </w:p>
+        </w:tc>
+      </w:tr>
+      <w:tr>
+        <w:trPr>
+          <w:trHeight w:val="310"/>
+        </w:trPr>
+        <w:tc>
+          <w:tcPr>
+            <w:tcW w:w="4860" w:type="dxa"/>
+            <w:tcBorders>
+              <w:top w:val="nil"/>
+              <w:left w:val="single" w:sz="4" w:space="0" w:color="auto"/>
+              <w:bottom w:val="single" w:sz="4" w:space="0" w:color="auto"/>
+              <w:right w:val="single" w:sz="4" w:space="0" w:color="auto"/>
+            </w:tcBorders>
+            <w:vAlign w:val="center"/>
+            <w:hideMark/>
+          </w:tcPr>
+          <w:p>
+            <w:pPr>
+              <w:spacing w:after="0" w:line="240" w:lineRule="auto"/>
+              <w:rPr>
+                <w:rFonts w:ascii="Aptos Narrow" w:eastAsia="Times New Roman" w:hAnsi="Aptos Narrow" w:cs="Times New Roman"/>
+                <w:color w:val="000000"/>
+                <w:lang w:eastAsia="es-CO"/>
+              </w:rPr>
+            </w:pPr>
+            <w:r>
+              <w:rPr>
+                <w:rFonts w:ascii="Aptos Narrow" w:eastAsia="Times New Roman" w:hAnsi="Aptos Narrow" w:cs="Times New Roman"/>
+                <w:color w:val="000000"/>
+                <w:lang w:eastAsia="es-CO"/>
+              </w:rPr>
+              <w:t xml:space="preserve">Concurrencia con condición </w:t>
+            </w:r>
+            <w:r>
+              <w:rPr>
+                <w:rFonts w:ascii="Arial Unicode MS" w:eastAsia="Times New Roman" w:hAnsi="Arial Unicode MS" w:cs="Times New Roman"/>
+                <w:color w:val="000000"/>
+                <w:sz w:val="20"/>
+                <w:szCs w:val="20"/>
+                <w:lang w:eastAsia="es-CO"/>
+              </w:rPr>
+              <w:t>Where(IsBusy == false)</w:t>
+            </w:r>
+          </w:p>
+        </w:tc>
+        <w:tc>
+          <w:tcPr>
+            <w:tcW w:w="3040" w:type="dxa"/>
+            <w:tcBorders>
+              <w:top w:val="nil"/>
+              <w:left w:val="nil"/>
+              <w:bottom w:val="single" w:sz="4" w:space="0" w:color="auto"/>
+              <w:right w:val="single" w:sz="4" w:space="0" w:color="auto"/>
+            </w:tcBorders>
+            <w:vAlign w:val="center"/>
+            <w:hideMark/>
+          </w:tcPr>
+          <w:p>
+            <w:pPr>
+              <w:spacing w:after="0" w:line="240" w:lineRule="auto"/>
+              <w:rPr>
+                <w:rFonts w:ascii="Aptos Narrow" w:eastAsia="Times New Roman" w:hAnsi="Aptos Narrow" w:cs="Times New Roman"/>
+                <w:color w:val="000000"/>
+                <w:lang w:eastAsia="es-CO"/>
+              </w:rPr>
+            </w:pPr>
+            <w:r>
+              <w:rPr>
+                <w:rFonts w:ascii="Aptos Narrow" w:eastAsia="Times New Roman" w:hAnsi="Aptos Narrow" w:cs="Times New Roman"/>
+                <w:color w:val="000000"/>
+                <w:lang w:eastAsia="es-CO"/>
+              </w:rPr>
+              <w:t>Evita doble asignación</w:t>
+            </w:r>
+          </w:p>
+        </w:tc>
+      </w:tr>
+    </w:tbl>
+    <w:p>
+      <w:r>
+        <w:br/>
+      </w:r>
+      <w:r>
+        <w:t xml:space="preserve">ver </w:t>
+      </w:r>
+      <w:r>
+        <w:t>más</w:t>
+      </w:r>
+      <w:r>
+        <w:t xml:space="preserve"> sobre code Review en </w:t>
+      </w:r>
+      <w:hyperlink r:id="rId16" w:history="1">
+        <w:r>
+          <w:rPr>
+            <w:rStyle w:val="Hipervnculo"/>
+          </w:rPr>
+          <w:t>code_review.md</w:t>
+        </w:r>
+      </w:hyperlink>
+      <w:r>
+        <w:t xml:space="preserve"> </w:t>
       </w:r>
     </w:p>
     <w:p>
+      <w:pPr>
+        <w:pStyle w:val="Ttulo2"/>
+        <w:rPr>
+          <w:color w:val="auto"/>
+        </w:rPr>
+      </w:pPr>
+      <w:r>
+        <w:rPr>
+          <w:color w:val="auto"/>
+        </w:rPr>
+        <w:t xml:space="preserve">10. Modelo de datos </w:t>
+      </w:r>
+    </w:p>
+    <w:p>
       <w:r>
         <w:t xml:space="preserve">Modelo entidad </w:t>
       </w:r>
@@ -1225,13 +2575,8 @@
         <w:t>relación</w:t>
       </w:r>
       <w:r>
-        <w:t xml:space="preserve"> de la base de datos </w:t>
-      </w:r>
-      <w:proofErr w:type="spellStart"/>
-      <w:r>
-        <w:t>provider_optimizer</w:t>
-      </w:r>
-      <w:proofErr w:type="spellEnd"/>
+        <w:t xml:space="preserve"> de la base de datos provider_optimizer</w:t>
+      </w:r>
     </w:p>
     <w:p/>
     <w:p>
@@ -1315,7 +2660,6 @@
         <w:rPr>
           <w:color w:val="auto"/>
         </w:rPr>
-        <w:lastRenderedPageBreak/>
         <w:t>Riesgos mitigados en la solución implementada</w:t>
       </w:r>
     </w:p>
@@ -1335,7 +2679,6 @@
         </w:rPr>
         <w:t xml:space="preserve">La arquitectura y el desarrollo del microservicio </w:t>
       </w:r>
-      <w:proofErr w:type="spellStart"/>
       <w:r>
         <w:rPr>
           <w:rFonts w:eastAsia="Times New Roman" w:cs="Times New Roman"/>
@@ -1343,29 +2686,8 @@
           <w:bCs/>
           <w:lang w:eastAsia="es-CO"/>
         </w:rPr>
-        <w:t>Provider</w:t>
-      </w:r>
-      <w:proofErr w:type="spellEnd"/>
-      <w:r>
-        <w:rPr>
-          <w:rFonts w:eastAsia="Times New Roman" w:cs="Times New Roman"/>
-          <w:b/>
-          <w:bCs/>
-          <w:lang w:eastAsia="es-CO"/>
-        </w:rPr>
-        <w:t xml:space="preserve"> </w:t>
-      </w:r>
-      <w:proofErr w:type="spellStart"/>
-      <w:r>
-        <w:rPr>
-          <w:rFonts w:eastAsia="Times New Roman" w:cs="Times New Roman"/>
-          <w:b/>
-          <w:bCs/>
-          <w:lang w:eastAsia="es-CO"/>
-        </w:rPr>
-        <w:t>Optimizer</w:t>
-      </w:r>
-      <w:proofErr w:type="spellEnd"/>
+        <w:t>Provider Optimizer</w:t>
+      </w:r>
       <w:r>
         <w:rPr>
           <w:rFonts w:eastAsia="Times New Roman" w:cs="Times New Roman"/>
@@ -1454,39 +2776,8 @@
           <w:rFonts w:eastAsia="Times New Roman" w:cs="Times New Roman"/>
           <w:lang w:eastAsia="es-CO"/>
         </w:rPr>
-        <w:t xml:space="preserve">Uso de </w:t>
-      </w:r>
-      <w:proofErr w:type="spellStart"/>
-      <w:r>
-        <w:rPr>
-          <w:rFonts w:eastAsia="Times New Roman" w:cs="Times New Roman"/>
-          <w:lang w:eastAsia="es-CO"/>
-        </w:rPr>
-        <w:t>docker-compose</w:t>
-      </w:r>
-      <w:proofErr w:type="spellEnd"/>
-      <w:r>
-        <w:rPr>
-          <w:rFonts w:eastAsia="Times New Roman" w:cs="Times New Roman"/>
-          <w:lang w:eastAsia="es-CO"/>
-        </w:rPr>
-        <w:t xml:space="preserve"> con </w:t>
-      </w:r>
-      <w:proofErr w:type="spellStart"/>
-      <w:r>
-        <w:rPr>
-          <w:rFonts w:eastAsia="Times New Roman" w:cs="Times New Roman"/>
-          <w:lang w:eastAsia="es-CO"/>
-        </w:rPr>
-        <w:t>healthchecks</w:t>
-      </w:r>
-      <w:proofErr w:type="spellEnd"/>
-      <w:r>
-        <w:rPr>
-          <w:rFonts w:eastAsia="Times New Roman" w:cs="Times New Roman"/>
-          <w:lang w:eastAsia="es-CO"/>
-        </w:rPr>
-        <w:t>.</w:t>
+        <w:lastRenderedPageBreak/>
+        <w:t>Uso de docker-compose con healthchecks.</w:t>
       </w:r>
     </w:p>
     <w:p>
@@ -1506,23 +2797,7 @@
           <w:rFonts w:eastAsia="Times New Roman" w:cs="Times New Roman"/>
           <w:lang w:eastAsia="es-CO"/>
         </w:rPr>
-        <w:t>El microservicio espera a que PostgreSQL esté “</w:t>
-      </w:r>
-      <w:proofErr w:type="spellStart"/>
-      <w:r>
-        <w:rPr>
-          <w:rFonts w:eastAsia="Times New Roman" w:cs="Times New Roman"/>
-          <w:lang w:eastAsia="es-CO"/>
-        </w:rPr>
-        <w:t>healthy</w:t>
-      </w:r>
-      <w:proofErr w:type="spellEnd"/>
-      <w:r>
-        <w:rPr>
-          <w:rFonts w:eastAsia="Times New Roman" w:cs="Times New Roman"/>
-          <w:lang w:eastAsia="es-CO"/>
-        </w:rPr>
-        <w:t>” antes de iniciar.</w:t>
+        <w:t>El microservicio espera a que PostgreSQL esté “healthy” antes de iniciar.</w:t>
       </w:r>
     </w:p>
     <w:p>
@@ -1544,31 +2819,13 @@
         </w:rPr>
         <w:t xml:space="preserve">Conexiones parametrizadas vía </w:t>
       </w:r>
-      <w:proofErr w:type="spellStart"/>
       <w:r>
         <w:rPr>
           <w:rFonts w:eastAsia="Times New Roman" w:cs="Courier New"/>
           <w:lang w:eastAsia="es-CO"/>
         </w:rPr>
-        <w:t>ConnectionStrings</w:t>
-      </w:r>
-      <w:proofErr w:type="spellEnd"/>
-      <w:r>
-        <w:rPr>
-          <w:rFonts w:eastAsia="Times New Roman" w:cs="Courier New"/>
-          <w:lang w:eastAsia="es-CO"/>
-        </w:rPr>
-        <w:t>__</w:t>
-      </w:r>
-      <w:proofErr w:type="spellStart"/>
-      <w:r>
-        <w:rPr>
-          <w:rFonts w:eastAsia="Times New Roman" w:cs="Courier New"/>
-          <w:lang w:eastAsia="es-CO"/>
-        </w:rPr>
-        <w:t>DefaultConnection</w:t>
-      </w:r>
-      <w:proofErr w:type="spellEnd"/>
+        <w:t>ConnectionStrings__DefaultConnection</w:t>
+      </w:r>
       <w:r>
         <w:rPr>
           <w:rFonts w:eastAsia="Times New Roman" w:cs="Times New Roman"/>
@@ -1687,92 +2944,44 @@
           <w:rFonts w:eastAsia="Times New Roman" w:cs="Times New Roman"/>
           <w:lang w:eastAsia="es-CO"/>
         </w:rPr>
-        <w:t xml:space="preserve">Métodos, </w:t>
-      </w:r>
-      <w:proofErr w:type="spellStart"/>
+        <w:t xml:space="preserve">Métodos, headers y </w:t>
+      </w:r>
       <w:r>
         <w:rPr>
           <w:rFonts w:eastAsia="Times New Roman" w:cs="Times New Roman"/>
           <w:lang w:eastAsia="es-CO"/>
         </w:rPr>
-        <w:t>headers</w:t>
-      </w:r>
-      <w:proofErr w:type="spellEnd"/>
+        <w:t>credenciales habilitadas adecuadamente</w:t>
+      </w:r>
       <w:r>
         <w:rPr>
           <w:rFonts w:eastAsia="Times New Roman" w:cs="Times New Roman"/>
           <w:lang w:eastAsia="es-CO"/>
         </w:rPr>
-        <w:t xml:space="preserve"> y </w:t>
-      </w:r>
-      <w:r>
+        <w:t>.</w:t>
+      </w:r>
+    </w:p>
+    <w:p>
+      <w:pPr>
+        <w:spacing w:before="100" w:beforeAutospacing="1" w:after="100" w:afterAutospacing="1" w:line="240" w:lineRule="auto"/>
         <w:rPr>
           <w:rFonts w:eastAsia="Times New Roman" w:cs="Times New Roman"/>
           <w:lang w:eastAsia="es-CO"/>
         </w:rPr>
-        <w:t>credenciales habilitadas adecuadamente</w:t>
+      </w:pPr>
+      <w:r>
+        <w:rPr>
+          <w:rFonts w:ascii="Segoe UI Symbol" w:eastAsia="Times New Roman" w:hAnsi="Segoe UI Symbol" w:cs="Segoe UI Symbol"/>
+          <w:lang w:eastAsia="es-CO"/>
+        </w:rPr>
+        <w:t>✔</w:t>
       </w:r>
       <w:r>
         <w:rPr>
           <w:rFonts w:eastAsia="Times New Roman" w:cs="Times New Roman"/>
           <w:lang w:eastAsia="es-CO"/>
         </w:rPr>
-        <w:t>.</w:t>
-      </w:r>
-    </w:p>
-    <w:p>
-      <w:pPr>
-        <w:spacing w:before="100" w:beforeAutospacing="1" w:after="100" w:afterAutospacing="1" w:line="240" w:lineRule="auto"/>
-        <w:rPr>
-          <w:rFonts w:eastAsia="Times New Roman" w:cs="Times New Roman"/>
-          <w:lang w:eastAsia="es-CO"/>
-        </w:rPr>
-      </w:pPr>
-      <w:r>
-        <w:rPr>
-          <w:rFonts w:ascii="Segoe UI Symbol" w:eastAsia="Times New Roman" w:hAnsi="Segoe UI Symbol" w:cs="Segoe UI Symbol"/>
-          <w:lang w:eastAsia="es-CO"/>
-        </w:rPr>
-        <w:t>✔</w:t>
-      </w:r>
-      <w:r>
-        <w:rPr>
-          <w:rFonts w:eastAsia="Times New Roman" w:cs="Times New Roman"/>
-          <w:lang w:eastAsia="es-CO"/>
-        </w:rPr>
-        <w:t xml:space="preserve"> Garantiza comunicación segura entre </w:t>
-      </w:r>
-      <w:proofErr w:type="spellStart"/>
-      <w:r>
-        <w:rPr>
-          <w:rFonts w:eastAsia="Times New Roman" w:cs="Times New Roman"/>
-          <w:lang w:eastAsia="es-CO"/>
-        </w:rPr>
-        <w:t>frontend</w:t>
-      </w:r>
-      <w:proofErr w:type="spellEnd"/>
-      <w:r>
-        <w:rPr>
-          <w:rFonts w:eastAsia="Times New Roman" w:cs="Times New Roman"/>
-          <w:lang w:eastAsia="es-CO"/>
-        </w:rPr>
-        <w:t xml:space="preserve"> y </w:t>
-      </w:r>
-      <w:proofErr w:type="spellStart"/>
-      <w:r>
-        <w:rPr>
-          <w:rFonts w:eastAsia="Times New Roman" w:cs="Times New Roman"/>
-          <w:lang w:eastAsia="es-CO"/>
-        </w:rPr>
-        <w:t>backend</w:t>
-      </w:r>
-      <w:proofErr w:type="spellEnd"/>
-      <w:r>
-        <w:rPr>
-          <w:rFonts w:eastAsia="Times New Roman" w:cs="Times New Roman"/>
-          <w:lang w:eastAsia="es-CO"/>
-        </w:rPr>
-        <w:t>.</w:t>
+        <w:t xml:space="preserve"> Garantiza comunicación segura entre frontend y backend.</w:t>
       </w:r>
     </w:p>
     <w:p>
@@ -1830,23 +3039,7 @@
           <w:rFonts w:eastAsia="Times New Roman" w:cs="Times New Roman"/>
           <w:lang w:eastAsia="es-CO"/>
         </w:rPr>
-        <w:t xml:space="preserve">Uso de Docker </w:t>
-      </w:r>
-      <w:proofErr w:type="spellStart"/>
-      <w:r>
-        <w:rPr>
-          <w:rFonts w:eastAsia="Times New Roman" w:cs="Times New Roman"/>
-          <w:lang w:eastAsia="es-CO"/>
-        </w:rPr>
-        <w:t>multi-stage</w:t>
-      </w:r>
-      <w:proofErr w:type="spellEnd"/>
-      <w:r>
-        <w:rPr>
-          <w:rFonts w:eastAsia="Times New Roman" w:cs="Times New Roman"/>
-          <w:lang w:eastAsia="es-CO"/>
-        </w:rPr>
-        <w:t xml:space="preserve"> para compilación y ejecución.</w:t>
+        <w:t>Uso de Docker multi-stage para compilación y ejecución.</w:t>
       </w:r>
     </w:p>
     <w:p>
@@ -1866,49 +3059,29 @@
           <w:rFonts w:eastAsia="Times New Roman" w:cs="Times New Roman"/>
           <w:lang w:eastAsia="es-CO"/>
         </w:rPr>
-        <w:t xml:space="preserve">Configuración separada por </w:t>
-      </w:r>
-      <w:proofErr w:type="spellStart"/>
+        <w:t>Configuración separada por environment (</w:t>
+      </w:r>
+      <w:r>
+        <w:rPr>
+          <w:rFonts w:eastAsia="Times New Roman" w:cs="Courier New"/>
+          <w:lang w:eastAsia="es-CO"/>
+        </w:rPr>
+        <w:t>Development</w:t>
+      </w:r>
       <w:r>
         <w:rPr>
           <w:rFonts w:eastAsia="Times New Roman" w:cs="Times New Roman"/>
           <w:lang w:eastAsia="es-CO"/>
         </w:rPr>
-        <w:t>environment</w:t>
-      </w:r>
-      <w:proofErr w:type="spellEnd"/>
-      <w:r>
-        <w:rPr>
-          <w:rFonts w:eastAsia="Times New Roman" w:cs="Times New Roman"/>
-          <w:lang w:eastAsia="es-CO"/>
-        </w:rPr>
-        <w:t xml:space="preserve"> (</w:t>
-      </w:r>
-      <w:proofErr w:type="spellStart"/>
+        <w:t xml:space="preserve">, </w:t>
+      </w:r>
       <w:r>
         <w:rPr>
           <w:rFonts w:eastAsia="Times New Roman" w:cs="Courier New"/>
           <w:lang w:eastAsia="es-CO"/>
         </w:rPr>
-        <w:t>Development</w:t>
-      </w:r>
-      <w:proofErr w:type="spellEnd"/>
-      <w:r>
-        <w:rPr>
-          <w:rFonts w:eastAsia="Times New Roman" w:cs="Times New Roman"/>
-          <w:lang w:eastAsia="es-CO"/>
-        </w:rPr>
-        <w:t xml:space="preserve">, </w:t>
-      </w:r>
-      <w:proofErr w:type="spellStart"/>
-      <w:r>
-        <w:rPr>
-          <w:rFonts w:eastAsia="Times New Roman" w:cs="Courier New"/>
-          <w:lang w:eastAsia="es-CO"/>
-        </w:rPr>
         <w:t>Production</w:t>
       </w:r>
-      <w:proofErr w:type="spellEnd"/>
       <w:r>
         <w:rPr>
           <w:rFonts w:eastAsia="Times New Roman" w:cs="Times New Roman"/>
@@ -2013,55 +3186,7 @@
           <w:rFonts w:eastAsia="Times New Roman" w:cs="Times New Roman"/>
           <w:lang w:eastAsia="es-CO"/>
         </w:rPr>
-        <w:t>Servicios desacoplados (</w:t>
-      </w:r>
-      <w:proofErr w:type="spellStart"/>
-      <w:r>
-        <w:rPr>
-          <w:rFonts w:eastAsia="Times New Roman" w:cs="Times New Roman"/>
-          <w:lang w:eastAsia="es-CO"/>
-        </w:rPr>
-        <w:t>Domain</w:t>
-      </w:r>
-      <w:proofErr w:type="spellEnd"/>
-      <w:r>
-        <w:rPr>
-          <w:rFonts w:eastAsia="Times New Roman" w:cs="Times New Roman"/>
-          <w:lang w:eastAsia="es-CO"/>
-        </w:rPr>
-        <w:t xml:space="preserve"> → </w:t>
-      </w:r>
-      <w:proofErr w:type="spellStart"/>
-      <w:r>
-        <w:rPr>
-          <w:rFonts w:eastAsia="Times New Roman" w:cs="Times New Roman"/>
-          <w:lang w:eastAsia="es-CO"/>
-        </w:rPr>
-        <w:t>Application</w:t>
-      </w:r>
-      <w:proofErr w:type="spellEnd"/>
-      <w:r>
-        <w:rPr>
-          <w:rFonts w:eastAsia="Times New Roman" w:cs="Times New Roman"/>
-          <w:lang w:eastAsia="es-CO"/>
-        </w:rPr>
-        <w:t xml:space="preserve"> → </w:t>
-      </w:r>
-      <w:proofErr w:type="spellStart"/>
-      <w:r>
-        <w:rPr>
-          <w:rFonts w:eastAsia="Times New Roman" w:cs="Times New Roman"/>
-          <w:lang w:eastAsia="es-CO"/>
-        </w:rPr>
-        <w:t>Infrastructure</w:t>
-      </w:r>
-      <w:proofErr w:type="spellEnd"/>
-      <w:r>
-        <w:rPr>
-          <w:rFonts w:eastAsia="Times New Roman" w:cs="Times New Roman"/>
-          <w:lang w:eastAsia="es-CO"/>
-        </w:rPr>
-        <w:t>).</w:t>
+        <w:t>Servicios desacoplados (Domain → Application → Infrastructure).</w:t>
       </w:r>
     </w:p>
     <w:p>
@@ -2140,7 +3265,6 @@
           <w:rFonts w:asciiTheme="minorHAnsi" w:hAnsiTheme="minorHAnsi"/>
           <w:color w:val="auto"/>
         </w:rPr>
-        <w:lastRenderedPageBreak/>
         <w:t>5. Riesgo de errores en la validación de entrada</w:t>
       </w:r>
     </w:p>
@@ -2185,7 +3309,6 @@
         </w:rPr>
         <w:t>Tipos estrictos (</w:t>
       </w:r>
-      <w:proofErr w:type="spellStart"/>
       <w:r>
         <w:rPr>
           <w:rFonts w:eastAsia="Times New Roman" w:cs="Courier New"/>
@@ -2193,7 +3316,6 @@
         </w:rPr>
         <w:t>double</w:t>
       </w:r>
-      <w:proofErr w:type="spellEnd"/>
       <w:r>
         <w:rPr>
           <w:rFonts w:eastAsia="Times New Roman" w:cs="Times New Roman"/>
@@ -2201,7 +3323,6 @@
         </w:rPr>
         <w:t xml:space="preserve">, </w:t>
       </w:r>
-      <w:proofErr w:type="spellStart"/>
       <w:r>
         <w:rPr>
           <w:rFonts w:eastAsia="Times New Roman" w:cs="Courier New"/>
@@ -2209,29 +3330,12 @@
         </w:rPr>
         <w:t>int</w:t>
       </w:r>
-      <w:proofErr w:type="spellEnd"/>
       <w:r>
         <w:rPr>
           <w:rFonts w:eastAsia="Times New Roman" w:cs="Times New Roman"/>
           <w:lang w:eastAsia="es-CO"/>
         </w:rPr>
-        <w:t xml:space="preserve">, </w:t>
-      </w:r>
-      <w:proofErr w:type="spellStart"/>
-      <w:r>
-        <w:rPr>
-          <w:rFonts w:eastAsia="Times New Roman" w:cs="Times New Roman"/>
-          <w:lang w:eastAsia="es-CO"/>
-        </w:rPr>
-        <w:t>enums</w:t>
-      </w:r>
-      <w:proofErr w:type="spellEnd"/>
-      <w:r>
-        <w:rPr>
-          <w:rFonts w:eastAsia="Times New Roman" w:cs="Times New Roman"/>
-          <w:lang w:eastAsia="es-CO"/>
-        </w:rPr>
-        <w:t>).</w:t>
+        <w:t>, enums).</w:t>
       </w:r>
     </w:p>
     <w:p>
@@ -2271,23 +3375,7 @@
           <w:rFonts w:eastAsia="Times New Roman" w:cs="Times New Roman"/>
           <w:lang w:eastAsia="es-CO"/>
         </w:rPr>
-        <w:t xml:space="preserve">Manejo seguro de errores en el </w:t>
-      </w:r>
-      <w:proofErr w:type="spellStart"/>
-      <w:r>
-        <w:rPr>
-          <w:rFonts w:eastAsia="Times New Roman" w:cs="Times New Roman"/>
-          <w:lang w:eastAsia="es-CO"/>
-        </w:rPr>
-        <w:t>frontend</w:t>
-      </w:r>
-      <w:proofErr w:type="spellEnd"/>
-      <w:r>
-        <w:rPr>
-          <w:rFonts w:eastAsia="Times New Roman" w:cs="Times New Roman"/>
-          <w:lang w:eastAsia="es-CO"/>
-        </w:rPr>
-        <w:t>.</w:t>
+        <w:t>Manejo seguro de errores en el frontend.</w:t>
       </w:r>
     </w:p>
     <w:p>
@@ -2337,6 +3425,7 @@
           <w:rFonts w:asciiTheme="minorHAnsi" w:hAnsiTheme="minorHAnsi"/>
           <w:color w:val="auto"/>
         </w:rPr>
+        <w:lastRenderedPageBreak/>
         <w:t>6. Riesgo de acoplamiento entre módulos</w:t>
       </w:r>
     </w:p>
@@ -2392,37 +3481,12 @@
           <w:lang w:eastAsia="es-CO"/>
         </w:rPr>
       </w:pPr>
-      <w:proofErr w:type="spellStart"/>
       <w:r>
         <w:rPr>
           <w:rFonts w:eastAsia="Times New Roman" w:cs="Times New Roman"/>
           <w:lang w:eastAsia="es-CO"/>
         </w:rPr>
-        <w:t>Dependency</w:t>
-      </w:r>
-      <w:proofErr w:type="spellEnd"/>
-      <w:r>
-        <w:rPr>
-          <w:rFonts w:eastAsia="Times New Roman" w:cs="Times New Roman"/>
-          <w:lang w:eastAsia="es-CO"/>
-        </w:rPr>
-        <w:t xml:space="preserve"> </w:t>
-      </w:r>
-      <w:proofErr w:type="spellStart"/>
-      <w:r>
-        <w:rPr>
-          <w:rFonts w:eastAsia="Times New Roman" w:cs="Times New Roman"/>
-          <w:lang w:eastAsia="es-CO"/>
-        </w:rPr>
-        <w:t>Injection</w:t>
-      </w:r>
-      <w:proofErr w:type="spellEnd"/>
-      <w:r>
-        <w:rPr>
-          <w:rFonts w:eastAsia="Times New Roman" w:cs="Times New Roman"/>
-          <w:lang w:eastAsia="es-CO"/>
-        </w:rPr>
-        <w:t xml:space="preserve"> para repositorios y servicios.</w:t>
+        <w:t>Dependency Injection para repositorios y servicios.</w:t>
       </w:r>
     </w:p>
     <w:p>
@@ -2444,7 +3508,6 @@
         </w:rPr>
         <w:t>Interfaces (</w:t>
       </w:r>
-      <w:proofErr w:type="spellStart"/>
       <w:r>
         <w:rPr>
           <w:rFonts w:eastAsia="Times New Roman" w:cs="Courier New"/>
@@ -2452,7 +3515,6 @@
         </w:rPr>
         <w:t>IProviderRepository</w:t>
       </w:r>
-      <w:proofErr w:type="spellEnd"/>
       <w:r>
         <w:rPr>
           <w:rFonts w:eastAsia="Times New Roman" w:cs="Times New Roman"/>
@@ -2460,7 +3522,6 @@
         </w:rPr>
         <w:t xml:space="preserve">, </w:t>
       </w:r>
-      <w:proofErr w:type="spellStart"/>
       <w:r>
         <w:rPr>
           <w:rFonts w:eastAsia="Times New Roman" w:cs="Courier New"/>
@@ -2468,7 +3529,6 @@
         </w:rPr>
         <w:t>IProviderOptimizerService</w:t>
       </w:r>
-      <w:proofErr w:type="spellEnd"/>
       <w:r>
         <w:rPr>
           <w:rFonts w:eastAsia="Times New Roman" w:cs="Times New Roman"/>
@@ -2557,43 +3617,47 @@
         </w:rPr>
         <w:t xml:space="preserve">Se incluye </w:t>
       </w:r>
-      <w:proofErr w:type="spellStart"/>
-      <w:r>
-        <w:rPr>
-          <w:rFonts w:eastAsia="Times New Roman" w:cs="Times New Roman"/>
-          <w:i/>
-          <w:iCs/>
-          <w:lang w:eastAsia="es-CO"/>
-        </w:rPr>
-        <w:t>Code</w:t>
-      </w:r>
-      <w:proofErr w:type="spellEnd"/>
-      <w:r>
-        <w:rPr>
-          <w:rFonts w:eastAsia="Times New Roman" w:cs="Times New Roman"/>
-          <w:i/>
-          <w:iCs/>
-          <w:lang w:eastAsia="es-CO"/>
-        </w:rPr>
-        <w:t xml:space="preserve"> </w:t>
-      </w:r>
-      <w:proofErr w:type="spellStart"/>
-      <w:r>
-        <w:rPr>
-          <w:rFonts w:eastAsia="Times New Roman" w:cs="Times New Roman"/>
-          <w:i/>
-          <w:iCs/>
-          <w:lang w:eastAsia="es-CO"/>
-        </w:rPr>
-        <w:t>Review</w:t>
-      </w:r>
-      <w:proofErr w:type="spellEnd"/>
       <w:r>
         <w:rPr>
           <w:rFonts w:eastAsia="Times New Roman" w:cs="Times New Roman"/>
           <w:lang w:eastAsia="es-CO"/>
         </w:rPr>
-        <w:t xml:space="preserve"> con hallazgos y correcciones.</w:t>
+        <w:t xml:space="preserve">Code </w:t>
+      </w:r>
+      <w:r>
+        <w:rPr>
+          <w:rFonts w:eastAsia="Times New Roman" w:cs="Times New Roman"/>
+          <w:lang w:eastAsia="es-CO"/>
+        </w:rPr>
+        <w:t>Review del</w:t>
+      </w:r>
+      <w:r>
+        <w:rPr>
+          <w:rFonts w:eastAsia="Times New Roman" w:cs="Times New Roman"/>
+          <w:lang w:eastAsia="es-CO"/>
+        </w:rPr>
+        <w:t xml:space="preserve"> snippet</w:t>
+      </w:r>
+      <w:r>
+        <w:rPr>
+          <w:rFonts w:eastAsia="Times New Roman" w:cs="Times New Roman"/>
+          <w:lang w:eastAsia="es-CO"/>
+        </w:rPr>
+        <w:t xml:space="preserve"> defectuoso</w:t>
+      </w:r>
+      <w:r>
+        <w:rPr>
+          <w:rFonts w:eastAsia="Times New Roman" w:cs="Times New Roman"/>
+          <w:lang w:eastAsia="es-CO"/>
+        </w:rPr>
+        <w:t xml:space="preserve"> </w:t>
+      </w:r>
+      <w:r>
+        <w:rPr>
+          <w:rFonts w:eastAsia="Times New Roman" w:cs="Times New Roman"/>
+          <w:lang w:eastAsia="es-CO"/>
+        </w:rPr>
+        <w:t>con hallazgos y correcciones.</w:t>
       </w:r>
     </w:p>
     <w:p>
@@ -2608,73 +3672,12 @@
           <w:lang w:eastAsia="es-CO"/>
         </w:rPr>
       </w:pPr>
-      <w:proofErr w:type="spellStart"/>
       <w:r>
         <w:rPr>
           <w:rFonts w:eastAsia="Times New Roman" w:cs="Times New Roman"/>
           <w:lang w:eastAsia="es-CO"/>
         </w:rPr>
-        <w:t>Refactor</w:t>
-      </w:r>
-      <w:proofErr w:type="spellEnd"/>
-      <w:r>
-        <w:rPr>
-          <w:rFonts w:eastAsia="Times New Roman" w:cs="Times New Roman"/>
-          <w:lang w:eastAsia="es-CO"/>
-        </w:rPr>
-        <w:t xml:space="preserve"> del </w:t>
-      </w:r>
-      <w:proofErr w:type="spellStart"/>
-      <w:r>
-        <w:rPr>
-          <w:rFonts w:eastAsia="Times New Roman" w:cs="Times New Roman"/>
-          <w:lang w:eastAsia="es-CO"/>
-        </w:rPr>
-        <w:t>snippet</w:t>
-      </w:r>
-      <w:proofErr w:type="spellEnd"/>
-      <w:r>
-        <w:rPr>
-          <w:rFonts w:eastAsia="Times New Roman" w:cs="Times New Roman"/>
-          <w:lang w:eastAsia="es-CO"/>
-        </w:rPr>
-        <w:t xml:space="preserve"> defectuoso.</w:t>
-      </w:r>
-    </w:p>
-    <w:p>
-      <w:pPr>
-        <w:numPr>
-          <w:ilvl w:val="0"/>
-          <w:numId w:val="17"/>
-        </w:numPr>
-        <w:spacing w:before="100" w:beforeAutospacing="1" w:after="100" w:afterAutospacing="1" w:line="240" w:lineRule="auto"/>
-        <w:rPr>
-          <w:rFonts w:eastAsia="Times New Roman" w:cs="Times New Roman"/>
-          <w:lang w:eastAsia="es-CO"/>
-        </w:rPr>
-      </w:pPr>
-      <w:r>
-        <w:rPr>
-          <w:rFonts w:eastAsia="Times New Roman" w:cs="Times New Roman"/>
-          <w:lang w:eastAsia="es-CO"/>
-        </w:rPr>
-        <w:t xml:space="preserve">Lineamientos de estándares técnicos del </w:t>
-      </w:r>
-      <w:proofErr w:type="spellStart"/>
-      <w:r>
-        <w:rPr>
-          <w:rFonts w:eastAsia="Times New Roman" w:cs="Times New Roman"/>
-          <w:lang w:eastAsia="es-CO"/>
-        </w:rPr>
-        <w:t>squad</w:t>
-      </w:r>
-      <w:proofErr w:type="spellEnd"/>
-      <w:r>
-        <w:rPr>
-          <w:rFonts w:eastAsia="Times New Roman" w:cs="Times New Roman"/>
-          <w:lang w:eastAsia="es-CO"/>
-        </w:rPr>
-        <w:t>.</w:t>
+        <w:t>Lineamientos de estándares técnicos del squad.</w:t>
       </w:r>
     </w:p>
     <w:p>
@@ -2750,7 +3753,6 @@
           <w:lang w:eastAsia="es-CO"/>
         </w:rPr>
       </w:pPr>
-      <w:proofErr w:type="spellStart"/>
       <w:r>
         <w:rPr>
           <w:rFonts w:eastAsia="Times New Roman" w:cs="Times New Roman"/>
@@ -2758,7 +3760,6 @@
         </w:rPr>
         <w:t>Swagger</w:t>
       </w:r>
-      <w:proofErr w:type="spellEnd"/>
       <w:r>
         <w:rPr>
           <w:rFonts w:eastAsia="Times New Roman" w:cs="Times New Roman"/>
@@ -4938,7 +5939,7 @@
   <w:style w:type="paragraph" w:default="1" w:styleId="Normal">
     <w:name w:val="Normal"/>
     <w:qFormat/>
-    <w:rsid w:val="00FC693F"/>
+    <w:rsid w:val="00575E82"/>
     <w:rPr>
       <w:lang w:val="es-CO"/>
     </w:rPr>

</xml_diff>